<commit_message>
V00 volcano added, doc updated
</commit_message>
<xml_diff>
--- a/docs/climada_module_eq_global.docx
+++ b/docs/climada_module_eq_global.docx
@@ -53,19 +53,7 @@
         <w:rPr>
           <w:rFonts w:ascii="Arial" w:eastAsia="Arial" w:hAnsi="Arial" w:cs="Arial"/>
         </w:rPr>
-        <w:t>22</w:t>
-      </w:r>
-      <w:r>
-        <w:rPr>
-          <w:rFonts w:ascii="Arial" w:eastAsia="Arial" w:hAnsi="Arial" w:cs="Arial"/>
-        </w:rPr>
-        <w:t xml:space="preserve"> </w:t>
-      </w:r>
-      <w:r>
-        <w:rPr>
-          <w:rFonts w:ascii="Arial" w:eastAsia="Arial" w:hAnsi="Arial" w:cs="Arial"/>
-        </w:rPr>
-        <w:t>Jan</w:t>
+        <w:t>23 Feb</w:t>
       </w:r>
       <w:r>
         <w:rPr>
@@ -184,7 +172,19 @@
         <w:rPr>
           <w:rFonts w:ascii="Arial" w:eastAsia="Arial" w:hAnsi="Arial" w:cs="Arial"/>
         </w:rPr>
-        <w:t xml:space="preserve">The Climada module </w:t>
+        <w:t xml:space="preserve">The </w:t>
+      </w:r>
+      <w:r>
+        <w:rPr>
+          <w:rFonts w:ascii="Arial" w:eastAsia="Arial" w:hAnsi="Arial" w:cs="Arial"/>
+        </w:rPr>
+        <w:t>c</w:t>
+      </w:r>
+      <w:r>
+        <w:rPr>
+          <w:rFonts w:ascii="Arial" w:eastAsia="Arial" w:hAnsi="Arial" w:cs="Arial"/>
+        </w:rPr>
+        <w:t xml:space="preserve">limada module </w:t>
       </w:r>
       <w:proofErr w:type="spellStart"/>
       <w:r>
@@ -224,8 +224,6 @@
         </w:rPr>
         <w:t>to conduct</w:t>
       </w:r>
-      <w:bookmarkStart w:id="0" w:name="_GoBack"/>
-      <w:bookmarkEnd w:id="0"/>
       <w:r>
         <w:rPr>
           <w:rFonts w:ascii="Arial" w:eastAsia="Arial" w:hAnsi="Arial" w:cs="Arial"/>
@@ -348,107 +346,48 @@
     <w:p/>
     <w:p>
       <w:pPr>
-        <w:pStyle w:val="BodyText"/>
-        <w:tabs>
-          <w:tab w:val="left" w:pos="8505"/>
-        </w:tabs>
-        <w:spacing w:line="242" w:lineRule="auto"/>
-        <w:ind w:left="0" w:right="3574"/>
-        <w:rPr>
-          <w:rFonts w:cs="Arial"/>
+        <w:rPr>
+          <w:rFonts w:ascii="Arial" w:hAnsi="Arial" w:cs="Arial"/>
           <w:spacing w:val="29"/>
-          <w:sz w:val="22"/>
-          <w:szCs w:val="22"/>
-        </w:rPr>
-      </w:pPr>
-      <w:r>
-        <w:rPr>
-          <w:rFonts w:cs="Arial"/>
-          <w:spacing w:val="-1"/>
-          <w:sz w:val="22"/>
-          <w:szCs w:val="22"/>
-        </w:rPr>
-        <w:t>Al</w:t>
-      </w:r>
-      <w:r>
-        <w:rPr>
-          <w:rFonts w:cs="Arial"/>
-          <w:spacing w:val="-1"/>
-          <w:sz w:val="22"/>
-          <w:szCs w:val="22"/>
-        </w:rPr>
-        <w:t>l-in-one,</w:t>
-      </w:r>
-      <w:r>
-        <w:rPr>
-          <w:rFonts w:cs="Arial"/>
-          <w:sz w:val="22"/>
-          <w:szCs w:val="22"/>
-        </w:rPr>
-        <w:t xml:space="preserve"> you can run the</w:t>
-      </w:r>
-      <w:r>
-        <w:rPr>
-          <w:rFonts w:cs="Arial"/>
-          <w:spacing w:val="-1"/>
-          <w:sz w:val="22"/>
-          <w:szCs w:val="22"/>
-        </w:rPr>
-        <w:t xml:space="preserve"> module</w:t>
-      </w:r>
-      <w:r>
-        <w:rPr>
-          <w:rFonts w:cs="Arial"/>
-          <w:sz w:val="22"/>
-          <w:szCs w:val="22"/>
-        </w:rPr>
-        <w:t xml:space="preserve"> </w:t>
-      </w:r>
-      <w:r>
-        <w:rPr>
-          <w:rFonts w:cs="Arial"/>
-          <w:spacing w:val="-1"/>
-          <w:sz w:val="22"/>
-          <w:szCs w:val="22"/>
+        </w:rPr>
+      </w:pPr>
+      <w:proofErr w:type="gramStart"/>
+      <w:r>
+        <w:rPr>
+          <w:rFonts w:ascii="Arial" w:hAnsi="Arial" w:cs="Arial"/>
+        </w:rPr>
+        <w:t>All-in-one</w:t>
+      </w:r>
+      <w:proofErr w:type="gramEnd"/>
+      <w:r>
+        <w:rPr>
+          <w:rFonts w:ascii="Arial" w:hAnsi="Arial" w:cs="Arial"/>
+        </w:rPr>
+        <w:t xml:space="preserve">, you can run the module </w:t>
+      </w:r>
+      <w:proofErr w:type="spellStart"/>
+      <w:r>
+        <w:rPr>
+          <w:rFonts w:ascii="Arial" w:hAnsi="Arial" w:cs="Arial"/>
         </w:rPr>
         <w:t>as:</w:t>
-      </w:r>
-      <w:r>
-        <w:rPr>
-          <w:rFonts w:cs="Arial"/>
-          <w:spacing w:val="29"/>
-          <w:sz w:val="22"/>
-          <w:szCs w:val="22"/>
-        </w:rPr>
-        <w:t xml:space="preserve"> </w:t>
       </w:r>
     </w:p>
     <w:p>
       <w:pPr>
-        <w:tabs>
-          <w:tab w:val="left" w:pos="6599"/>
-          <w:tab w:val="left" w:pos="8505"/>
-        </w:tabs>
-        <w:spacing w:before="55"/>
-        <w:ind w:right="35"/>
-        <w:rPr>
-          <w:rFonts w:ascii="Arial" w:eastAsia="Arial" w:hAnsi="Arial" w:cs="Arial"/>
-        </w:rPr>
-      </w:pPr>
+        <w:rPr>
+          <w:rFonts w:ascii="Arial" w:hAnsi="Arial" w:cs="Arial"/>
+          <w:spacing w:val="29"/>
+        </w:rPr>
+      </w:pPr>
+      <w:proofErr w:type="spellEnd"/>
     </w:p>
     <w:p>
       <w:pPr>
-        <w:pStyle w:val="BodyText"/>
-        <w:tabs>
-          <w:tab w:val="left" w:pos="8505"/>
-        </w:tabs>
-        <w:ind w:right="35"/>
         <w:rPr>
           <w:rFonts w:ascii="Courier" w:hAnsi="Courier" w:cs="Arial"/>
           <w:b/>
-          <w:spacing w:val="-1"/>
-          <w:sz w:val="22"/>
-          <w:szCs w:val="22"/>
+          <w:spacing w:val="29"/>
         </w:rPr>
       </w:pPr>
       <w:proofErr w:type="gramStart"/>
@@ -456,8 +395,7 @@
         <w:rPr>
           <w:rFonts w:ascii="Courier" w:hAnsi="Courier" w:cs="Arial"/>
           <w:b/>
-          <w:sz w:val="22"/>
-          <w:szCs w:val="22"/>
+          <w:sz w:val="20"/>
         </w:rPr>
         <w:t>hazard</w:t>
       </w:r>
@@ -466,8 +404,7 @@
         <w:rPr>
           <w:rFonts w:ascii="Courier" w:hAnsi="Courier" w:cs="Arial"/>
           <w:b/>
-          <w:sz w:val="22"/>
-          <w:szCs w:val="22"/>
+          <w:sz w:val="20"/>
         </w:rPr>
         <w:t>=</w:t>
       </w:r>
@@ -476,98 +413,126 @@
         <w:rPr>
           <w:rFonts w:ascii="Courier" w:hAnsi="Courier" w:cs="Arial"/>
           <w:b/>
-          <w:spacing w:val="-1"/>
-          <w:sz w:val="22"/>
-          <w:szCs w:val="22"/>
-        </w:rPr>
-        <w:t>eq_global_hazard_set</w:t>
-      </w:r>
-      <w:proofErr w:type="spellEnd"/>
+          <w:sz w:val="20"/>
+        </w:rPr>
+        <w:t>eq_global_hazar</w:t>
+      </w:r>
       <w:r>
         <w:rPr>
           <w:rFonts w:ascii="Courier" w:hAnsi="Courier" w:cs="Arial"/>
           <w:b/>
-          <w:spacing w:val="-1"/>
-          <w:sz w:val="22"/>
-          <w:szCs w:val="22"/>
-        </w:rPr>
-        <w:t>(</w:t>
-      </w:r>
-      <w:proofErr w:type="spellStart"/>
+          <w:sz w:val="20"/>
+        </w:rPr>
+        <w:t>d_set</w:t>
+      </w:r>
+      <w:proofErr w:type="spellEnd"/>
       <w:r>
         <w:rPr>
           <w:rFonts w:ascii="Courier" w:hAnsi="Courier" w:cs="Arial"/>
           <w:b/>
-          <w:spacing w:val="-1"/>
-          <w:sz w:val="22"/>
-          <w:szCs w:val="22"/>
-        </w:rPr>
-        <w:t>eq_global_probabilistic</w:t>
-      </w:r>
-      <w:proofErr w:type="spellEnd"/>
+          <w:sz w:val="20"/>
+        </w:rPr>
+        <w:t>(</w:t>
+      </w:r>
+      <w:proofErr w:type="spellStart"/>
       <w:r>
         <w:rPr>
           <w:rFonts w:ascii="Courier" w:hAnsi="Courier" w:cs="Arial"/>
           <w:b/>
-          <w:spacing w:val="-1"/>
-          <w:sz w:val="22"/>
-          <w:szCs w:val="22"/>
-        </w:rPr>
-        <w:t>(...</w:t>
+          <w:sz w:val="20"/>
+        </w:rPr>
+        <w:t>eq_global_probabilistic</w:t>
+      </w:r>
+      <w:proofErr w:type="spellEnd"/>
+      <w:r>
+        <w:rPr>
+          <w:rFonts w:ascii="Courier" w:hAnsi="Courier" w:cs="Arial"/>
+          <w:b/>
+          <w:sz w:val="20"/>
+        </w:rPr>
+        <w:t>(</w:t>
+      </w:r>
+      <w:r>
+        <w:rPr>
+          <w:rFonts w:ascii="Courier" w:hAnsi="Courier" w:cs="Arial"/>
+          <w:b/>
+          <w:sz w:val="20"/>
+        </w:rPr>
+        <w:t>eq_isc_gem_read,99,0))</w:t>
       </w:r>
     </w:p>
     <w:p>
       <w:pPr>
-        <w:pStyle w:val="BodyText"/>
-        <w:tabs>
-          <w:tab w:val="left" w:pos="8505"/>
-        </w:tabs>
-        <w:ind w:right="35"/>
-        <w:rPr>
-          <w:rFonts w:ascii="Courier" w:hAnsi="Courier" w:cs="Arial"/>
-          <w:b/>
-          <w:sz w:val="22"/>
-          <w:szCs w:val="22"/>
-        </w:rPr>
-      </w:pPr>
-      <w:r>
-        <w:rPr>
-          <w:rFonts w:ascii="Courier" w:hAnsi="Courier" w:cs="Arial"/>
-          <w:b/>
-          <w:sz w:val="22"/>
-          <w:szCs w:val="22"/>
-        </w:rPr>
-        <w:t xml:space="preserve">       </w:t>
-      </w:r>
-      <w:proofErr w:type="gramStart"/>
-      <w:r>
-        <w:rPr>
-          <w:rFonts w:ascii="Courier" w:hAnsi="Courier" w:cs="Arial"/>
-          <w:b/>
-          <w:sz w:val="22"/>
-          <w:szCs w:val="22"/>
-        </w:rPr>
-        <w:t>eq</w:t>
-      </w:r>
-      <w:proofErr w:type="gramEnd"/>
-      <w:r>
-        <w:rPr>
-          <w:rFonts w:ascii="Courier" w:hAnsi="Courier" w:cs="Arial"/>
-          <w:b/>
-          <w:sz w:val="22"/>
-          <w:szCs w:val="22"/>
-        </w:rPr>
-        <w:t>_isc_gem_read</w:t>
-      </w:r>
-      <w:r>
-        <w:rPr>
-          <w:rFonts w:ascii="Courier" w:hAnsi="Courier" w:cs="Arial"/>
-          <w:b/>
-          <w:spacing w:val="-1"/>
-          <w:sz w:val="22"/>
-          <w:szCs w:val="22"/>
-        </w:rPr>
-        <w:t>,99,0))</w:t>
+        <w:rPr>
+          <w:rFonts w:ascii="Arial" w:eastAsia="Arial" w:hAnsi="Arial" w:cs="Arial"/>
+        </w:rPr>
+      </w:pPr>
+    </w:p>
+    <w:p>
+      <w:pPr>
+        <w:rPr>
+          <w:rFonts w:ascii="Arial" w:eastAsia="Arial" w:hAnsi="Arial"/>
+        </w:rPr>
+      </w:pPr>
+      <w:r>
+        <w:rPr>
+          <w:rFonts w:ascii="Arial" w:eastAsia="Arial" w:hAnsi="Arial" w:cs="Arial"/>
+        </w:rPr>
+        <w:t>The</w:t>
+      </w:r>
+      <w:r>
+        <w:rPr>
+          <w:rFonts w:ascii="Arial" w:eastAsia="Arial" w:hAnsi="Arial"/>
+        </w:rPr>
+        <w:t xml:space="preserve"> module does also</w:t>
+      </w:r>
+      <w:r>
+        <w:rPr>
+          <w:rFonts w:ascii="Arial" w:eastAsia="Arial" w:hAnsi="Arial"/>
+        </w:rPr>
+        <w:t xml:space="preserve"> contain a simple </w:t>
+      </w:r>
+      <w:proofErr w:type="spellStart"/>
+      <w:r>
+        <w:rPr>
+          <w:rFonts w:ascii="Arial" w:eastAsia="Arial" w:hAnsi="Arial"/>
+        </w:rPr>
+        <w:t>volcanoe</w:t>
+      </w:r>
+      <w:proofErr w:type="spellEnd"/>
+      <w:r>
+        <w:rPr>
+          <w:rFonts w:ascii="Arial" w:eastAsia="Arial" w:hAnsi="Arial"/>
+        </w:rPr>
+        <w:t xml:space="preserve"> model …</w:t>
+      </w:r>
+      <w:r>
+        <w:rPr>
+          <w:rFonts w:ascii="Arial" w:eastAsia="Arial" w:hAnsi="Arial"/>
+        </w:rPr>
+        <w:t xml:space="preserve"> see </w:t>
+      </w:r>
+      <w:bookmarkStart w:id="0" w:name="_GoBack"/>
+      <w:proofErr w:type="spellStart"/>
+      <w:r>
+        <w:rPr>
+          <w:rFonts w:ascii="Courier" w:eastAsia="Arial" w:hAnsi="Courier"/>
+        </w:rPr>
+        <w:t>eq_volcano_list_read</w:t>
+      </w:r>
+      <w:proofErr w:type="spellEnd"/>
+      <w:r>
+        <w:rPr>
+          <w:rFonts w:ascii="Arial" w:eastAsia="Arial" w:hAnsi="Arial"/>
+        </w:rPr>
+        <w:t xml:space="preserve"> </w:t>
+      </w:r>
+      <w:bookmarkEnd w:id="0"/>
+      <w:r>
+        <w:rPr>
+          <w:rFonts w:ascii="Arial" w:eastAsia="Arial" w:hAnsi="Arial"/>
+        </w:rPr>
+        <w:t>(more to come soon)</w:t>
       </w:r>
     </w:p>
     <w:p>
@@ -652,7 +617,6 @@
           <w:id w:val="-1763290732"/>
           <w:citation/>
         </w:sdtPr>
-        <w:sdtEndPr/>
         <w:sdtContent>
           <w:r>
             <w:rPr>
@@ -738,24 +702,24 @@
         <w:jc w:val="both"/>
         <w:rPr>
           <w:rFonts w:ascii="Arial" w:eastAsia="Arial" w:hAnsi="Arial" w:cs="Arial"/>
-          <w:sz w:val="20"/>
-          <w:szCs w:val="20"/>
         </w:rPr>
       </w:pPr>
       <w:r>
         <w:rPr>
           <w:rFonts w:ascii="Arial" w:eastAsia="Arial" w:hAnsi="Arial" w:cs="Arial"/>
-          <w:sz w:val="20"/>
-          <w:szCs w:val="20"/>
-        </w:rPr>
-        <w:t xml:space="preserve">The Climada module </w:t>
+        </w:rPr>
+        <w:t>The c</w:t>
+      </w:r>
+      <w:r>
+        <w:rPr>
+          <w:rFonts w:ascii="Arial" w:eastAsia="Arial" w:hAnsi="Arial" w:cs="Arial"/>
+        </w:rPr>
+        <w:t xml:space="preserve">limada module </w:t>
       </w:r>
       <w:proofErr w:type="spellStart"/>
       <w:r>
         <w:rPr>
           <w:rFonts w:ascii="Arial" w:eastAsia="Arial" w:hAnsi="Arial" w:cs="Arial"/>
-          <w:sz w:val="20"/>
-          <w:szCs w:val="20"/>
         </w:rPr>
         <w:t>eq_global</w:t>
       </w:r>
@@ -763,24 +727,18 @@
       <w:r>
         <w:rPr>
           <w:rFonts w:ascii="Arial" w:eastAsia="Arial" w:hAnsi="Arial" w:cs="Arial"/>
-          <w:sz w:val="20"/>
-          <w:szCs w:val="20"/>
         </w:rPr>
         <w:t xml:space="preserve"> </w:t>
       </w:r>
       <w:r>
         <w:rPr>
           <w:rFonts w:ascii="Arial" w:eastAsia="Arial" w:hAnsi="Arial" w:cs="Arial"/>
-          <w:sz w:val="20"/>
-          <w:szCs w:val="20"/>
         </w:rPr>
         <w:t>contains the</w:t>
       </w:r>
       <w:r>
         <w:rPr>
           <w:rFonts w:ascii="Arial" w:eastAsia="Arial" w:hAnsi="Arial" w:cs="Arial"/>
-          <w:sz w:val="20"/>
-          <w:szCs w:val="20"/>
         </w:rPr>
         <w:t xml:space="preserve"> following functions:</w:t>
       </w:r>
@@ -934,8 +892,8 @@
         <w:rPr>
           <w:rFonts w:cs="Arial"/>
           <w:spacing w:val="30"/>
-          <w:sz w:val="20"/>
-          <w:szCs w:val="20"/>
+          <w:sz w:val="22"/>
+          <w:szCs w:val="22"/>
         </w:rPr>
       </w:pPr>
       <w:proofErr w:type="spellStart"/>
@@ -1073,14 +1031,6 @@
           <w:szCs w:val="22"/>
         </w:rPr>
         <w:t>.</w:t>
-      </w:r>
-      <w:r>
-        <w:rPr>
-          <w:rFonts w:cs="Arial"/>
-          <w:sz w:val="20"/>
-          <w:szCs w:val="20"/>
-        </w:rPr>
-        <w:br/>
       </w:r>
       <w:r>
         <w:rPr>
@@ -1097,20 +1047,20 @@
         <w:tabs>
           <w:tab w:val="left" w:pos="8505"/>
         </w:tabs>
-        <w:ind w:left="840" w:right="147"/>
+        <w:ind w:left="480" w:right="147"/>
         <w:rPr>
           <w:rFonts w:cs="Arial"/>
           <w:spacing w:val="30"/>
-          <w:sz w:val="20"/>
-          <w:szCs w:val="20"/>
+          <w:sz w:val="22"/>
+          <w:szCs w:val="22"/>
         </w:rPr>
       </w:pPr>
       <w:proofErr w:type="gramStart"/>
       <w:r>
         <w:rPr>
           <w:rFonts w:cs="Arial"/>
-          <w:sz w:val="20"/>
-          <w:szCs w:val="20"/>
+          <w:sz w:val="22"/>
+          <w:szCs w:val="22"/>
         </w:rPr>
         <w:t>further</w:t>
       </w:r>
@@ -1118,8 +1068,8 @@
       <w:r>
         <w:rPr>
           <w:rFonts w:cs="Arial"/>
-          <w:sz w:val="20"/>
-          <w:szCs w:val="20"/>
+          <w:sz w:val="22"/>
+          <w:szCs w:val="22"/>
         </w:rPr>
         <w:t xml:space="preserve"> functions:</w:t>
       </w:r>
@@ -1151,13 +1101,24 @@
         </w:rPr>
       </w:pPr>
       <w:proofErr w:type="spellStart"/>
+      <w:proofErr w:type="gramStart"/>
       <w:r>
         <w:rPr>
           <w:rFonts w:ascii="Courier" w:hAnsi="Courier" w:cs="Arial"/>
           <w:sz w:val="22"/>
           <w:szCs w:val="22"/>
         </w:rPr>
-        <w:t>eq_centennial_read</w:t>
+        <w:lastRenderedPageBreak/>
+        <w:t>eq</w:t>
+      </w:r>
+      <w:proofErr w:type="gramEnd"/>
+      <w:r>
+        <w:rPr>
+          <w:rFonts w:ascii="Courier" w:hAnsi="Courier" w:cs="Arial"/>
+          <w:sz w:val="22"/>
+          <w:szCs w:val="22"/>
+        </w:rPr>
+        <w:t>_centennial_read</w:t>
       </w:r>
       <w:proofErr w:type="spellEnd"/>
       <w:r>
@@ -1212,7 +1173,6 @@
           <w:sz w:val="22"/>
           <w:szCs w:val="22"/>
         </w:rPr>
-        <w:lastRenderedPageBreak/>
         <w:t>eq_signigeq_read</w:t>
       </w:r>
       <w:proofErr w:type="spellEnd"/>
@@ -1506,11 +1466,267 @@
     </w:p>
     <w:p>
       <w:pPr>
-        <w:pStyle w:val="BodyText"/>
+        <w:pStyle w:val="Heading2"/>
+      </w:pPr>
+      <w:r>
+        <w:t>Useful data sources</w:t>
+      </w:r>
+    </w:p>
+    <w:p>
+      <w:pPr>
+        <w:rPr>
+          <w:rFonts w:ascii="Arial" w:hAnsi="Arial"/>
+        </w:rPr>
+      </w:pPr>
+      <w:r>
+        <w:rPr>
+          <w:rFonts w:ascii="Arial" w:hAnsi="Arial"/>
+        </w:rPr>
+        <w:t>Here, we list a couple data sources useful for purposes as provided by this module.</w:t>
+      </w:r>
+    </w:p>
+    <w:p>
+      <w:pPr>
+        <w:rPr>
+          <w:rFonts w:ascii="Arial" w:hAnsi="Arial"/>
+        </w:rPr>
+      </w:pPr>
+    </w:p>
+    <w:p>
+      <w:pPr>
+        <w:pStyle w:val="ListParagraph"/>
         <w:numPr>
           <w:ilvl w:val="0"/>
-          <w:numId w:val="4"/>
+          <w:numId w:val="7"/>
         </w:numPr>
+        <w:rPr>
+          <w:rFonts w:ascii="Arial" w:hAnsi="Arial"/>
+        </w:rPr>
+      </w:pPr>
+      <w:r>
+        <w:rPr>
+          <w:rFonts w:ascii="Arial" w:hAnsi="Arial"/>
+        </w:rPr>
+        <w:fldChar w:fldCharType="begin"/>
+      </w:r>
+      <w:r>
+        <w:rPr>
+          <w:rFonts w:ascii="Arial" w:hAnsi="Arial"/>
+        </w:rPr>
+        <w:instrText xml:space="preserve"> HYPERLINK "http://volcano.si.edu" </w:instrText>
+      </w:r>
+      <w:r>
+        <w:rPr>
+          <w:rFonts w:ascii="Arial" w:hAnsi="Arial"/>
+        </w:rPr>
+        <w:fldChar w:fldCharType="separate"/>
+      </w:r>
+      <w:r>
+        <w:rPr>
+          <w:rStyle w:val="Hyperlink"/>
+          <w:rFonts w:ascii="Arial" w:hAnsi="Arial"/>
+        </w:rPr>
+        <w:t>http://volcano.si.edu</w:t>
+      </w:r>
+      <w:r>
+        <w:rPr>
+          <w:rFonts w:ascii="Arial" w:hAnsi="Arial"/>
+        </w:rPr>
+        <w:fldChar w:fldCharType="end"/>
+      </w:r>
+      <w:r>
+        <w:rPr>
+          <w:rFonts w:ascii="Arial" w:hAnsi="Arial"/>
+        </w:rPr>
+        <w:t>: Global vo</w:t>
+      </w:r>
+      <w:r>
+        <w:rPr>
+          <w:rFonts w:ascii="Arial" w:hAnsi="Arial"/>
+        </w:rPr>
+        <w:t>lcanism program, volcano catalogue.</w:t>
+      </w:r>
+    </w:p>
+    <w:p>
+      <w:pPr>
+        <w:pStyle w:val="ListParagraph"/>
+        <w:numPr>
+          <w:ilvl w:val="0"/>
+          <w:numId w:val="7"/>
+        </w:numPr>
+        <w:rPr>
+          <w:rFonts w:ascii="Arial" w:hAnsi="Arial"/>
+        </w:rPr>
+      </w:pPr>
+      <w:r>
+        <w:rPr>
+          <w:rFonts w:ascii="Arial" w:hAnsi="Arial"/>
+        </w:rPr>
+        <w:t>NCDC volcano significant event database</w:t>
+      </w:r>
+      <w:r>
+        <w:rPr>
+          <w:rStyle w:val="FootnoteReference"/>
+          <w:rFonts w:ascii="Arial" w:hAnsi="Arial"/>
+        </w:rPr>
+        <w:footnoteReference w:id="6"/>
+      </w:r>
+      <w:r>
+        <w:rPr>
+          <w:rFonts w:ascii="Arial" w:hAnsi="Arial"/>
+        </w:rPr>
+        <w:t>.</w:t>
+      </w:r>
+    </w:p>
+    <w:p>
+      <w:pPr>
+        <w:pStyle w:val="ListParagraph"/>
+        <w:numPr>
+          <w:ilvl w:val="0"/>
+          <w:numId w:val="7"/>
+        </w:numPr>
+        <w:rPr>
+          <w:rFonts w:ascii="Arial" w:hAnsi="Arial"/>
+        </w:rPr>
+      </w:pPr>
+      <w:r>
+        <w:rPr>
+          <w:rFonts w:ascii="Arial" w:hAnsi="Arial"/>
+        </w:rPr>
+        <w:t xml:space="preserve">Mead and Magill, 2014: Determining </w:t>
+      </w:r>
+      <w:proofErr w:type="gramStart"/>
+      <w:r>
+        <w:rPr>
+          <w:rFonts w:ascii="Arial" w:hAnsi="Arial"/>
+        </w:rPr>
+        <w:t>change</w:t>
+      </w:r>
+      <w:proofErr w:type="gramEnd"/>
+      <w:r>
+        <w:rPr>
+          <w:rFonts w:ascii="Arial" w:hAnsi="Arial"/>
+        </w:rPr>
+        <w:t xml:space="preserve"> points in data completeness for the Holocene eruption record. </w:t>
+      </w:r>
+      <w:hyperlink r:id="rId12" w:history="1">
+        <w:r>
+          <w:rPr>
+            <w:rStyle w:val="Hyperlink"/>
+            <w:rFonts w:ascii="Arial" w:hAnsi="Arial"/>
+          </w:rPr>
+          <w:t>http://dx.doi.org/10.1007/s00445-014-0874-y</w:t>
+        </w:r>
+      </w:hyperlink>
+      <w:r>
+        <w:rPr>
+          <w:rFonts w:ascii="Arial" w:hAnsi="Arial"/>
+        </w:rPr>
+        <w:t xml:space="preserve">, Bulletin of </w:t>
+      </w:r>
+      <w:r>
+        <w:rPr>
+          <w:rFonts w:ascii="Arial" w:hAnsi="Arial"/>
+        </w:rPr>
+        <w:lastRenderedPageBreak/>
+        <w:t>Volcanology, 76:874</w:t>
+      </w:r>
+      <w:r>
+        <w:rPr>
+          <w:rFonts w:ascii="Arial" w:hAnsi="Arial"/>
+        </w:rPr>
+        <w:t>, in there:</w:t>
+      </w:r>
+      <w:r>
+        <w:rPr>
+          <w:rFonts w:ascii="Arial" w:hAnsi="Arial"/>
+        </w:rPr>
+        <w:br/>
+      </w:r>
+      <w:r>
+        <w:rPr>
+          <w:rFonts w:ascii="Arial" w:hAnsi="Arial"/>
+          <w:noProof/>
+          <w:lang w:val="en-US"/>
+        </w:rPr>
+        <w:drawing>
+          <wp:inline distT="0" distB="0" distL="0" distR="0" wp14:anchorId="4084D75D" wp14:editId="2BC909A8">
+            <wp:extent cx="4453295" cy="3620969"/>
+            <wp:effectExtent l="0" t="0" r="0" b="11430"/>
+            <wp:docPr id="2" name="Picture 2"/>
+            <wp:cNvGraphicFramePr>
+              <a:graphicFrameLocks xmlns:a="http://schemas.openxmlformats.org/drawingml/2006/main" noChangeAspect="1"/>
+            </wp:cNvGraphicFramePr>
+            <a:graphic xmlns:a="http://schemas.openxmlformats.org/drawingml/2006/main">
+              <a:graphicData uri="http://schemas.openxmlformats.org/drawingml/2006/picture">
+                <pic:pic xmlns:pic="http://schemas.openxmlformats.org/drawingml/2006/picture">
+                  <pic:nvPicPr>
+                    <pic:cNvPr id="0" name="Screen Shot 2015-02-22 at 11.24.42.png"/>
+                    <pic:cNvPicPr/>
+                  </pic:nvPicPr>
+                  <pic:blipFill>
+                    <a:blip r:embed="rId13">
+                      <a:extLst>
+                        <a:ext uri="{28A0092B-C50C-407E-A947-70E740481C1C}">
+                          <a14:useLocalDpi xmlns:a14="http://schemas.microsoft.com/office/drawing/2010/main" val="0"/>
+                        </a:ext>
+                      </a:extLst>
+                    </a:blip>
+                    <a:stretch>
+                      <a:fillRect/>
+                    </a:stretch>
+                  </pic:blipFill>
+                  <pic:spPr>
+                    <a:xfrm>
+                      <a:off x="0" y="0"/>
+                      <a:ext cx="4453645" cy="3621253"/>
+                    </a:xfrm>
+                    <a:prstGeom prst="rect">
+                      <a:avLst/>
+                    </a:prstGeom>
+                  </pic:spPr>
+                </pic:pic>
+              </a:graphicData>
+            </a:graphic>
+          </wp:inline>
+        </w:drawing>
+      </w:r>
+    </w:p>
+    <w:p>
+      <w:pPr>
+        <w:pStyle w:val="ListParagraph"/>
+        <w:numPr>
+          <w:ilvl w:val="0"/>
+          <w:numId w:val="7"/>
+        </w:numPr>
+        <w:rPr>
+          <w:rFonts w:ascii="Arial" w:hAnsi="Arial"/>
+        </w:rPr>
+      </w:pPr>
+      <w:r>
+        <w:rPr>
+          <w:rFonts w:ascii="Arial" w:hAnsi="Arial"/>
+        </w:rPr>
+        <w:t>NEXT</w:t>
+      </w:r>
+    </w:p>
+    <w:p>
+      <w:pPr>
+        <w:rPr>
+          <w:rFonts w:ascii="Arial" w:hAnsi="Arial"/>
+        </w:rPr>
+      </w:pPr>
+    </w:p>
+    <w:p>
+      <w:pPr>
+        <w:rPr>
+          <w:rFonts w:ascii="Arial" w:hAnsi="Arial"/>
+        </w:rPr>
+      </w:pPr>
+    </w:p>
+    <w:p>
+      <w:pPr>
+        <w:pStyle w:val="BodyText"/>
         <w:tabs>
           <w:tab w:val="left" w:pos="8505"/>
         </w:tabs>
@@ -1522,10 +1738,10 @@
           <w:szCs w:val="22"/>
         </w:rPr>
         <w:sectPr>
-          <w:headerReference w:type="default" r:id="rId12"/>
-          <w:footerReference w:type="default" r:id="rId13"/>
-          <w:headerReference w:type="first" r:id="rId14"/>
-          <w:footerReference w:type="first" r:id="rId15"/>
+          <w:headerReference w:type="default" r:id="rId14"/>
+          <w:footerReference w:type="default" r:id="rId15"/>
+          <w:headerReference w:type="first" r:id="rId16"/>
+          <w:footerReference w:type="first" r:id="rId17"/>
           <w:pgSz w:w="11907" w:h="16839" w:code="9"/>
           <w:pgMar w:top="1702" w:right="822" w:bottom="1276" w:left="1588" w:header="567" w:footer="397" w:gutter="0"/>
           <w:cols w:space="708"/>
@@ -1632,7 +1848,7 @@
             <wp:cNvGraphicFramePr/>
             <a:graphic xmlns:a="http://schemas.openxmlformats.org/drawingml/2006/main">
               <a:graphicData uri="http://schemas.openxmlformats.org/drawingml/2006/diagram">
-                <dgm:relIds xmlns:dgm="http://schemas.openxmlformats.org/drawingml/2006/diagram" xmlns:r="http://schemas.openxmlformats.org/officeDocument/2006/relationships" r:dm="rId16" r:lo="rId17" r:qs="rId18" r:cs="rId19"/>
+                <dgm:relIds xmlns:dgm="http://schemas.openxmlformats.org/drawingml/2006/diagram" xmlns:r="http://schemas.openxmlformats.org/officeDocument/2006/relationships" r:dm="rId18" r:lo="rId19" r:qs="rId20" r:cs="rId21"/>
               </a:graphicData>
             </a:graphic>
             <wp14:sizeRelH relativeFrom="page">
@@ -1869,7 +2085,7 @@
                               </w:rPr>
                               <w:t xml:space="preserve">Download: </w:t>
                             </w:r>
-                            <w:hyperlink r:id="rId21" w:history="1">
+                            <w:hyperlink r:id="rId23" w:history="1">
                               <w:r>
                                 <w:rPr>
                                   <w:rStyle w:val="Hyperlink"/>
@@ -1901,11 +2117,11 @@
           </mc:Choice>
           <mc:Fallback>
             <w:pict>
-              <v:shapetype id="_x0000_t202" coordsize="21600,21600" o:spt="202" path="m,l,21600r21600,l21600,xe">
+              <v:shapetype id="_x0000_t202" coordsize="21600,21600" o:spt="202" path="m0,0l0,21600,21600,21600,21600,0xe">
                 <v:stroke joinstyle="miter"/>
                 <v:path gradientshapeok="t" o:connecttype="rect"/>
               </v:shapetype>
-              <v:shape id="Text Box 2" o:spid="_x0000_s1026" type="#_x0000_t202" style="position:absolute;margin-left:-26.45pt;margin-top:666.3pt;width:408.2pt;height:36pt;z-index:251659264;visibility:visible;mso-wrap-style:square;mso-width-percent:0;mso-height-percent:0;mso-wrap-distance-left:9pt;mso-wrap-distance-top:0;mso-wrap-distance-right:9pt;mso-wrap-distance-bottom:0;mso-position-horizontal:absolute;mso-position-horizontal-relative:text;mso-position-vertical:absolute;mso-position-vertical-relative:text;mso-width-percent:0;mso-height-percent:0;mso-width-relative:margin;mso-height-relative:margin;v-text-anchor:top" o:gfxdata="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" stroked="f">
+              <v:shape id="Text Box 2" o:spid="_x0000_s1026" type="#_x0000_t202" style="position:absolute;margin-left:-26.4pt;margin-top:666.3pt;width:408.2pt;height:36pt;z-index:251659264;visibility:visible;mso-wrap-style:square;mso-width-percent:0;mso-height-percent:0;mso-wrap-distance-left:9pt;mso-wrap-distance-top:0;mso-wrap-distance-right:9pt;mso-wrap-distance-bottom:0;mso-position-horizontal:absolute;mso-position-horizontal-relative:text;mso-position-vertical:absolute;mso-position-vertical-relative:text;mso-width-percent:0;mso-height-percent:0;mso-width-relative:margin;mso-height-relative:margin;v-text-anchor:top" o:gfxdata="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" stroked="f">
                 <v:textbox>
                   <w:txbxContent>
                     <w:p>
@@ -1942,23 +2158,13 @@
                         </w:rPr>
                         <w:t xml:space="preserve"> the </w:t>
                       </w:r>
-                      <w:proofErr w:type="spellStart"/>
                       <w:r>
                         <w:rPr>
                           <w:rFonts w:asciiTheme="minorBidi" w:hAnsiTheme="minorBidi"/>
                           <w:sz w:val="20"/>
                           <w:szCs w:val="20"/>
                         </w:rPr>
-                        <w:t>Climada</w:t>
-                      </w:r>
-                      <w:proofErr w:type="spellEnd"/>
-                      <w:r>
-                        <w:rPr>
-                          <w:rFonts w:asciiTheme="minorBidi" w:hAnsiTheme="minorBidi"/>
-                          <w:sz w:val="20"/>
-                          <w:szCs w:val="20"/>
-                        </w:rPr>
-                        <w:t xml:space="preserve"> module </w:t>
+                        <w:t xml:space="preserve">Climada module </w:t>
                       </w:r>
                       <w:proofErr w:type="spellStart"/>
                       <w:r>
@@ -2013,7 +2219,7 @@
                         </w:rPr>
                         <w:t xml:space="preserve">Download: </w:t>
                       </w:r>
-                      <w:hyperlink r:id="rId22" w:history="1">
+                      <w:hyperlink r:id="rId24" w:history="1">
                         <w:r>
                           <w:rPr>
                             <w:rStyle w:val="Hyperlink"/>
@@ -2399,7 +2605,7 @@
                               </w:rPr>
                               <w:t xml:space="preserve">Download: </w:t>
                             </w:r>
-                            <w:hyperlink r:id="rId23" w:history="1">
+                            <w:hyperlink r:id="rId25" w:history="1">
                               <w:r>
                                 <w:rPr>
                                   <w:rStyle w:val="Hyperlink"/>
@@ -2437,7 +2643,7 @@
           </mc:Choice>
           <mc:Fallback>
             <w:pict>
-              <v:shape id="_x0000_s1027" type="#_x0000_t202" style="position:absolute;left:0;text-align:left;margin-left:-.2pt;margin-top:14.5pt;width:399.35pt;height:46.55pt;z-index:251662336;visibility:visible;mso-wrap-style:square;mso-width-percent:0;mso-height-percent:200;mso-wrap-distance-left:9pt;mso-wrap-distance-top:0;mso-wrap-distance-right:9pt;mso-wrap-distance-bottom:0;mso-position-horizontal:absolute;mso-position-horizontal-relative:text;mso-position-vertical:absolute;mso-position-vertical-relative:text;mso-width-percent:0;mso-height-percent:200;mso-width-relative:margin;mso-height-relative:margin;v-text-anchor:top" o:gfxdata="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" stroked="f">
+              <v:shape id="_x0000_s1027" type="#_x0000_t202" style="position:absolute;left:0;text-align:left;margin-left:-.15pt;margin-top:14.5pt;width:399.35pt;height:46.55pt;z-index:251662336;visibility:visible;mso-wrap-style:square;mso-width-percent:0;mso-height-percent:200;mso-wrap-distance-left:9pt;mso-wrap-distance-top:0;mso-wrap-distance-right:9pt;mso-wrap-distance-bottom:0;mso-position-horizontal:absolute;mso-position-horizontal-relative:text;mso-position-vertical:absolute;mso-position-vertical-relative:text;mso-width-percent:0;mso-height-percent:200;mso-width-relative:margin;mso-height-relative:margin;v-text-anchor:top" o:gfxdata="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" stroked="f">
                 <v:textbox style="mso-fit-shape-to-text:t">
                   <w:txbxContent>
                     <w:p>
@@ -2463,27 +2669,7 @@
                           <w:szCs w:val="20"/>
                           <w:lang w:val="en-GB"/>
                         </w:rPr>
-                        <w:t xml:space="preserve">Please note that the </w:t>
-                      </w:r>
-                      <w:proofErr w:type="spellStart"/>
-                      <w:r>
-                        <w:rPr>
-                          <w:rFonts w:ascii="Arial" w:eastAsia="Cambria" w:hAnsi="Arial" w:cs="Arial"/>
-                          <w:sz w:val="20"/>
-                          <w:szCs w:val="20"/>
-                          <w:lang w:val="en-GB"/>
-                        </w:rPr>
-                        <w:t>Climada</w:t>
-                      </w:r>
-                      <w:proofErr w:type="spellEnd"/>
-                      <w:r>
-                        <w:rPr>
-                          <w:rFonts w:ascii="Arial" w:eastAsia="Cambria" w:hAnsi="Arial" w:cs="Arial"/>
-                          <w:sz w:val="20"/>
-                          <w:szCs w:val="20"/>
-                          <w:lang w:val="en-GB"/>
-                        </w:rPr>
-                        <w:t xml:space="preserve"> module </w:t>
+                        <w:t xml:space="preserve">Please note that the Climada module </w:t>
                       </w:r>
                       <w:proofErr w:type="spellStart"/>
                       <w:r>
@@ -2520,7 +2706,7 @@
                         </w:rPr>
                         <w:t xml:space="preserve">Download: </w:t>
                       </w:r>
-                      <w:hyperlink r:id="rId24" w:history="1">
+                      <w:hyperlink r:id="rId26" w:history="1">
                         <w:r>
                           <w:rPr>
                             <w:rStyle w:val="Hyperlink"/>
@@ -2693,6 +2879,628 @@
           <w:rFonts w:ascii="Arial" w:hAnsi="Arial" w:cs="Arial"/>
         </w:rPr>
         <w:lastRenderedPageBreak/>
+        <w:t>Volcano model</w:t>
+      </w:r>
+    </w:p>
+    <w:p>
+      <w:pPr>
+        <w:rPr>
+          <w:rFonts w:ascii="Arial" w:hAnsi="Arial"/>
+        </w:rPr>
+      </w:pPr>
+    </w:p>
+    <w:p>
+      <w:pPr>
+        <w:rPr>
+          <w:rFonts w:ascii="Arial" w:hAnsi="Arial"/>
+        </w:rPr>
+      </w:pPr>
+      <w:r>
+        <w:rPr>
+          <w:rFonts w:ascii="Arial" w:hAnsi="Arial"/>
+        </w:rPr>
+        <w:t xml:space="preserve">We start from a global volcano database and model the volcano’s volcanic ash (or tephra for volcanologists) thickness </w:t>
+      </w:r>
+      <w:r>
+        <w:rPr>
+          <w:rFonts w:ascii="Arial" w:hAnsi="Arial"/>
+        </w:rPr>
+        <w:t xml:space="preserve">T in cm as function of distance to eruption </w:t>
+      </w:r>
+      <w:proofErr w:type="spellStart"/>
+      <w:r>
+        <w:rPr>
+          <w:rFonts w:ascii="Arial" w:hAnsi="Arial"/>
+        </w:rPr>
+        <w:t>center</w:t>
+      </w:r>
+      <w:proofErr w:type="spellEnd"/>
+      <w:r>
+        <w:rPr>
+          <w:rFonts w:ascii="Arial" w:hAnsi="Arial"/>
+        </w:rPr>
+        <w:t xml:space="preserve"> (r, km) and angle (</w:t>
+      </w:r>
+      <w:r>
+        <w:rPr>
+          <w:rFonts w:ascii="Symbol" w:hAnsi="Symbol"/>
+        </w:rPr>
+        <w:t></w:t>
+      </w:r>
+      <w:r>
+        <w:rPr>
+          <w:rFonts w:ascii="Arial" w:hAnsi="Arial"/>
+        </w:rPr>
+        <w:t xml:space="preserve">, in radian, North is 0) </w:t>
+      </w:r>
+      <w:r>
+        <w:rPr>
+          <w:rFonts w:ascii="Arial" w:hAnsi="Arial"/>
+        </w:rPr>
+        <w:t>according to Gonzalez-</w:t>
+      </w:r>
+      <w:proofErr w:type="spellStart"/>
+      <w:r>
+        <w:rPr>
+          <w:rFonts w:ascii="Arial" w:hAnsi="Arial"/>
+        </w:rPr>
+        <w:t>Mellado</w:t>
+      </w:r>
+      <w:proofErr w:type="spellEnd"/>
+      <w:r>
+        <w:rPr>
+          <w:rFonts w:ascii="Arial" w:hAnsi="Arial"/>
+        </w:rPr>
+        <w:t xml:space="preserve"> and S. De </w:t>
+      </w:r>
+      <w:proofErr w:type="gramStart"/>
+      <w:r>
+        <w:rPr>
+          <w:rFonts w:ascii="Arial" w:hAnsi="Arial"/>
+        </w:rPr>
+        <w:t>la</w:t>
+      </w:r>
+      <w:proofErr w:type="gramEnd"/>
+      <w:r>
+        <w:rPr>
+          <w:rFonts w:ascii="Arial" w:hAnsi="Arial"/>
+        </w:rPr>
+        <w:t xml:space="preserve"> Cruz-Reyna</w:t>
+      </w:r>
+      <w:r>
+        <w:rPr>
+          <w:rStyle w:val="FootnoteReference"/>
+          <w:rFonts w:ascii="Arial" w:hAnsi="Arial"/>
+        </w:rPr>
+        <w:footnoteReference w:id="7"/>
+      </w:r>
+      <w:r>
+        <w:rPr>
+          <w:rFonts w:ascii="Arial" w:hAnsi="Arial"/>
+        </w:rPr>
+        <w:t>:</w:t>
+      </w:r>
+    </w:p>
+    <w:p>
+      <w:pPr>
+        <w:rPr>
+          <w:rFonts w:ascii="Arial" w:hAnsi="Arial"/>
+        </w:rPr>
+      </w:pPr>
+    </w:p>
+    <w:p>
+      <w:pPr>
+        <w:rPr>
+          <w:rFonts w:ascii="Arial" w:hAnsi="Arial"/>
+        </w:rPr>
+      </w:pPr>
+      <w:r>
+        <w:rPr>
+          <w:rFonts w:ascii="Arial" w:hAnsi="Arial"/>
+          <w:noProof/>
+          <w:lang w:val="en-US"/>
+        </w:rPr>
+        <w:drawing>
+          <wp:inline distT="0" distB="0" distL="0" distR="0" wp14:anchorId="5FFCC9EA" wp14:editId="0FF9096F">
+            <wp:extent cx="6030595" cy="1891665"/>
+            <wp:effectExtent l="0" t="0" r="0" b="0"/>
+            <wp:docPr id="3" name="Picture 3"/>
+            <wp:cNvGraphicFramePr>
+              <a:graphicFrameLocks xmlns:a="http://schemas.openxmlformats.org/drawingml/2006/main" noChangeAspect="1"/>
+            </wp:cNvGraphicFramePr>
+            <a:graphic xmlns:a="http://schemas.openxmlformats.org/drawingml/2006/main">
+              <a:graphicData uri="http://schemas.openxmlformats.org/drawingml/2006/picture">
+                <pic:pic xmlns:pic="http://schemas.openxmlformats.org/drawingml/2006/picture">
+                  <pic:nvPicPr>
+                    <pic:cNvPr id="0" name="Screen Shot 2015-02-22 at 11.48.09.png"/>
+                    <pic:cNvPicPr/>
+                  </pic:nvPicPr>
+                  <pic:blipFill>
+                    <a:blip r:embed="rId27">
+                      <a:extLst>
+                        <a:ext uri="{28A0092B-C50C-407E-A947-70E740481C1C}">
+                          <a14:useLocalDpi xmlns:a14="http://schemas.microsoft.com/office/drawing/2010/main" val="0"/>
+                        </a:ext>
+                      </a:extLst>
+                    </a:blip>
+                    <a:stretch>
+                      <a:fillRect/>
+                    </a:stretch>
+                  </pic:blipFill>
+                  <pic:spPr>
+                    <a:xfrm>
+                      <a:off x="0" y="0"/>
+                      <a:ext cx="6030595" cy="1891665"/>
+                    </a:xfrm>
+                    <a:prstGeom prst="rect">
+                      <a:avLst/>
+                    </a:prstGeom>
+                  </pic:spPr>
+                </pic:pic>
+              </a:graphicData>
+            </a:graphic>
+          </wp:inline>
+        </w:drawing>
+      </w:r>
+    </w:p>
+    <w:p>
+      <w:pPr>
+        <w:rPr>
+          <w:rFonts w:ascii="Arial" w:hAnsi="Arial"/>
+        </w:rPr>
+      </w:pPr>
+      <w:proofErr w:type="gramStart"/>
+      <w:r>
+        <w:rPr>
+          <w:rFonts w:ascii="Arial" w:hAnsi="Arial"/>
+        </w:rPr>
+        <w:t>where</w:t>
+      </w:r>
+      <w:proofErr w:type="gramEnd"/>
+      <w:r>
+        <w:rPr>
+          <w:rFonts w:ascii="Arial" w:hAnsi="Arial"/>
+        </w:rPr>
+        <w:t xml:space="preserve"> </w:t>
+      </w:r>
+      <w:r>
+        <w:rPr>
+          <w:rFonts w:ascii="Arial" w:hAnsi="Arial"/>
+        </w:rPr>
+        <w:t xml:space="preserve">H </w:t>
+      </w:r>
+      <w:r>
+        <w:rPr>
+          <w:rFonts w:ascii="Arial" w:hAnsi="Arial"/>
+        </w:rPr>
+        <w:t>is the eruptive column height in km (</w:t>
+      </w:r>
+      <w:r>
+        <w:rPr>
+          <w:rFonts w:ascii="Arial" w:hAnsi="Arial"/>
+        </w:rPr>
+        <w:t xml:space="preserve">parameter </w:t>
+      </w:r>
+      <w:proofErr w:type="spellStart"/>
+      <w:r>
+        <w:rPr>
+          <w:rFonts w:ascii="Arial" w:hAnsi="Arial"/>
+        </w:rPr>
+        <w:t>Cloud_height_km</w:t>
+      </w:r>
+      <w:proofErr w:type="spellEnd"/>
+      <w:r>
+        <w:rPr>
+          <w:rFonts w:ascii="Arial" w:hAnsi="Arial"/>
+        </w:rPr>
+        <w:t xml:space="preserve"> </w:t>
+      </w:r>
+      <w:r>
+        <w:rPr>
+          <w:rFonts w:ascii="Arial" w:hAnsi="Arial"/>
+        </w:rPr>
+        <w:t>from database</w:t>
+      </w:r>
+      <w:r>
+        <w:rPr>
+          <w:rStyle w:val="FootnoteReference"/>
+          <w:rFonts w:ascii="Arial" w:hAnsi="Arial"/>
+        </w:rPr>
+        <w:footnoteReference w:id="8"/>
+      </w:r>
+      <w:r>
+        <w:rPr>
+          <w:rFonts w:ascii="Arial" w:hAnsi="Arial"/>
+        </w:rPr>
+        <w:t>, indicative</w:t>
+      </w:r>
+      <w:r>
+        <w:rPr>
+          <w:rStyle w:val="FootnoteReference"/>
+          <w:rFonts w:ascii="Arial" w:hAnsi="Arial"/>
+        </w:rPr>
+        <w:footnoteReference w:id="9"/>
+      </w:r>
+      <w:r>
+        <w:rPr>
+          <w:rFonts w:ascii="Arial" w:hAnsi="Arial"/>
+        </w:rPr>
+        <w:t xml:space="preserve"> range of 6-30 km), </w:t>
+      </w:r>
+      <w:r>
+        <w:rPr>
+          <w:rFonts w:ascii="Symbol" w:hAnsi="Symbol"/>
+        </w:rPr>
+        <w:t></w:t>
+      </w:r>
+      <w:r>
+        <w:rPr>
+          <w:rFonts w:ascii="Arial" w:hAnsi="Arial"/>
+        </w:rPr>
+        <w:t xml:space="preserve"> the density </w:t>
+      </w:r>
+      <w:r>
+        <w:rPr>
+          <w:rFonts w:ascii="Arial" w:hAnsi="Arial"/>
+        </w:rPr>
+        <w:t xml:space="preserve">of the falling material </w:t>
+      </w:r>
+      <w:r>
+        <w:rPr>
+          <w:rFonts w:ascii="Arial" w:hAnsi="Arial"/>
+        </w:rPr>
+        <w:t>(kgm</w:t>
+      </w:r>
+      <w:r>
+        <w:rPr>
+          <w:rFonts w:ascii="Arial" w:hAnsi="Arial"/>
+          <w:vertAlign w:val="superscript"/>
+        </w:rPr>
+        <w:t>-3</w:t>
+      </w:r>
+      <w:r>
+        <w:rPr>
+          <w:rFonts w:ascii="Arial" w:hAnsi="Arial"/>
+        </w:rPr>
+        <w:t xml:space="preserve">, indicative </w:t>
+      </w:r>
+      <w:r>
+        <w:rPr>
+          <w:rFonts w:ascii="Arial" w:hAnsi="Arial"/>
+        </w:rPr>
+        <w:t>value</w:t>
+      </w:r>
+      <w:r>
+        <w:rPr>
+          <w:rFonts w:ascii="Arial" w:hAnsi="Arial"/>
+        </w:rPr>
+        <w:t xml:space="preserve"> </w:t>
+      </w:r>
+      <w:r>
+        <w:rPr>
+          <w:rFonts w:ascii="Arial" w:hAnsi="Arial"/>
+        </w:rPr>
+        <w:t>1100</w:t>
+      </w:r>
+      <w:r>
+        <w:rPr>
+          <w:rFonts w:ascii="Arial" w:hAnsi="Arial"/>
+        </w:rPr>
+        <w:t xml:space="preserve">), </w:t>
+      </w:r>
+      <w:r>
+        <w:rPr>
+          <w:rFonts w:ascii="Symbol" w:hAnsi="Symbol"/>
+        </w:rPr>
+        <w:t></w:t>
+      </w:r>
+      <w:r>
+        <w:rPr>
+          <w:rFonts w:ascii="Arial" w:hAnsi="Arial"/>
+        </w:rPr>
+        <w:t xml:space="preserve"> the rate </w:t>
+      </w:r>
+      <w:r>
+        <w:rPr>
+          <w:rFonts w:ascii="Arial" w:hAnsi="Arial"/>
+        </w:rPr>
+        <w:t>determines the rate at which the deposit thickness</w:t>
+      </w:r>
+      <w:r>
+        <w:rPr>
+          <w:rFonts w:ascii="Arial" w:hAnsi="Arial"/>
+        </w:rPr>
+        <w:t xml:space="preserve"> decays with distance as </w:t>
+      </w:r>
+      <w:r>
+        <w:rPr>
+          <w:rFonts w:ascii="Symbol" w:hAnsi="Symbol"/>
+        </w:rPr>
+        <w:t></w:t>
+      </w:r>
+      <w:r>
+        <w:rPr>
+          <w:rFonts w:ascii="Arial" w:hAnsi="Arial"/>
+        </w:rPr>
+        <w:t>(H)=2.535−0.051</w:t>
+      </w:r>
+      <w:r>
+        <w:rPr>
+          <w:rFonts w:ascii="Arial" w:hAnsi="Arial"/>
+        </w:rPr>
+        <w:t xml:space="preserve"> </w:t>
+      </w:r>
+      <w:r>
+        <w:rPr>
+          <w:rFonts w:ascii="Arial" w:hAnsi="Arial"/>
+        </w:rPr>
+        <w:t>H, wind velocity U</w:t>
+      </w:r>
+      <w:r>
+        <w:rPr>
+          <w:rFonts w:ascii="Arial" w:hAnsi="Arial"/>
+        </w:rPr>
+        <w:t xml:space="preserve"> (in km/h, indicative 50-100 km/h most often)</w:t>
+      </w:r>
+      <w:r>
+        <w:rPr>
+          <w:rFonts w:ascii="Arial" w:hAnsi="Arial"/>
+        </w:rPr>
+        <w:t xml:space="preserve">, duration of the high-intensity phase of the eruption </w:t>
+      </w:r>
+      <w:r>
+        <w:rPr>
+          <w:rFonts w:ascii="Symbol" w:hAnsi="Symbol"/>
+        </w:rPr>
+        <w:t></w:t>
+      </w:r>
+      <w:r>
+        <w:rPr>
+          <w:rFonts w:ascii="Symbol" w:hAnsi="Symbol"/>
+        </w:rPr>
+        <w:t></w:t>
+      </w:r>
+      <w:r>
+        <w:rPr>
+          <w:rFonts w:ascii="Arial" w:hAnsi="Arial"/>
+        </w:rPr>
+        <w:t xml:space="preserve">(in hours, e.g. Pinatubo 1-5h) </w:t>
+      </w:r>
+      <w:r>
+        <w:rPr>
+          <w:rFonts w:ascii="Arial" w:hAnsi="Arial"/>
+        </w:rPr>
+        <w:t xml:space="preserve">and </w:t>
+      </w:r>
+      <w:r>
+        <w:rPr>
+          <w:rFonts w:ascii="Arial" w:hAnsi="Arial"/>
+        </w:rPr>
+        <w:t xml:space="preserve">D </w:t>
+      </w:r>
+      <w:r>
+        <w:rPr>
+          <w:rFonts w:ascii="Arial" w:hAnsi="Arial"/>
+        </w:rPr>
+        <w:t>(in km</w:t>
+      </w:r>
+      <w:r>
+        <w:rPr>
+          <w:rFonts w:ascii="Arial" w:hAnsi="Arial"/>
+          <w:vertAlign w:val="superscript"/>
+        </w:rPr>
+        <w:t>2</w:t>
+      </w:r>
+      <w:r>
+        <w:rPr>
+          <w:rFonts w:ascii="Arial" w:hAnsi="Arial"/>
+        </w:rPr>
+        <w:t xml:space="preserve">/h) </w:t>
+      </w:r>
+      <w:r>
+        <w:rPr>
+          <w:rFonts w:ascii="Arial" w:hAnsi="Arial"/>
+        </w:rPr>
+        <w:t>as follows (to distinguish between event that do and do not penetrate the stratosphere):</w:t>
+      </w:r>
+    </w:p>
+    <w:p>
+      <w:pPr>
+        <w:rPr>
+          <w:rFonts w:ascii="Arial" w:hAnsi="Arial"/>
+        </w:rPr>
+      </w:pPr>
+    </w:p>
+    <w:p>
+      <w:pPr>
+        <w:rPr>
+          <w:rFonts w:ascii="Arial" w:hAnsi="Arial"/>
+        </w:rPr>
+      </w:pPr>
+      <w:proofErr w:type="gramStart"/>
+      <w:r>
+        <w:rPr>
+          <w:rFonts w:ascii="Arial" w:hAnsi="Arial"/>
+        </w:rPr>
+        <w:t>D(</w:t>
+      </w:r>
+      <w:proofErr w:type="gramEnd"/>
+      <w:r>
+        <w:rPr>
+          <w:rFonts w:ascii="Arial" w:hAnsi="Arial"/>
+        </w:rPr>
+        <w:t>H)=−4.189</w:t>
+      </w:r>
+      <w:r>
+        <w:rPr>
+          <w:rFonts w:ascii="Arial" w:hAnsi="Arial"/>
+        </w:rPr>
+        <w:t xml:space="preserve"> </w:t>
+      </w:r>
+      <w:r>
+        <w:rPr>
+          <w:rFonts w:ascii="Arial" w:hAnsi="Arial"/>
+        </w:rPr>
+        <w:t>H+114.407, 0&lt;H&lt;</w:t>
+      </w:r>
+      <w:proofErr w:type="spellStart"/>
+      <w:r>
+        <w:rPr>
+          <w:rFonts w:ascii="Arial" w:hAnsi="Arial"/>
+        </w:rPr>
+        <w:t>H</w:t>
+      </w:r>
+      <w:r>
+        <w:rPr>
+          <w:rFonts w:ascii="Arial" w:hAnsi="Arial"/>
+          <w:vertAlign w:val="subscript"/>
+        </w:rPr>
+        <w:t>tropopause</w:t>
+      </w:r>
+      <w:proofErr w:type="spellEnd"/>
+    </w:p>
+    <w:p>
+      <w:pPr>
+        <w:rPr>
+          <w:rFonts w:ascii="Arial" w:hAnsi="Arial"/>
+        </w:rPr>
+      </w:pPr>
+      <w:proofErr w:type="gramStart"/>
+      <w:r>
+        <w:rPr>
+          <w:rFonts w:ascii="Arial" w:hAnsi="Arial"/>
+        </w:rPr>
+        <w:t>D(</w:t>
+      </w:r>
+      <w:proofErr w:type="gramEnd"/>
+      <w:r>
+        <w:rPr>
+          <w:rFonts w:ascii="Arial" w:hAnsi="Arial"/>
+        </w:rPr>
+        <w:t>H)=52.822</w:t>
+      </w:r>
+      <w:r>
+        <w:rPr>
+          <w:rFonts w:ascii="Arial" w:hAnsi="Arial"/>
+        </w:rPr>
+        <w:t xml:space="preserve"> </w:t>
+      </w:r>
+      <w:r>
+        <w:rPr>
+          <w:rFonts w:ascii="Arial" w:hAnsi="Arial"/>
+        </w:rPr>
+        <w:t xml:space="preserve">H−770.17, </w:t>
+      </w:r>
+      <w:proofErr w:type="spellStart"/>
+      <w:r>
+        <w:rPr>
+          <w:rFonts w:ascii="Arial" w:hAnsi="Arial"/>
+        </w:rPr>
+        <w:t>H</w:t>
+      </w:r>
+      <w:r>
+        <w:rPr>
+          <w:rFonts w:ascii="Arial" w:hAnsi="Arial"/>
+          <w:vertAlign w:val="subscript"/>
+        </w:rPr>
+        <w:t>tropopause</w:t>
+      </w:r>
+      <w:proofErr w:type="spellEnd"/>
+      <w:r>
+        <w:rPr>
+          <w:rFonts w:ascii="Arial" w:hAnsi="Arial"/>
+        </w:rPr>
+        <w:t xml:space="preserve"> </w:t>
+      </w:r>
+      <w:r>
+        <w:rPr>
+          <w:rFonts w:ascii="Arial" w:hAnsi="Arial"/>
+        </w:rPr>
+        <w:t xml:space="preserve">&lt;H&lt;50, an we use </w:t>
+      </w:r>
+      <w:proofErr w:type="spellStart"/>
+      <w:r>
+        <w:rPr>
+          <w:rFonts w:ascii="Arial" w:hAnsi="Arial"/>
+        </w:rPr>
+        <w:t>H</w:t>
+      </w:r>
+      <w:r>
+        <w:rPr>
+          <w:rFonts w:ascii="Arial" w:hAnsi="Arial"/>
+          <w:vertAlign w:val="subscript"/>
+        </w:rPr>
+        <w:t>tropopause</w:t>
+      </w:r>
+      <w:proofErr w:type="spellEnd"/>
+      <w:r>
+        <w:rPr>
+          <w:rFonts w:ascii="Arial" w:hAnsi="Arial"/>
+        </w:rPr>
+        <w:t>=15.5 km</w:t>
+      </w:r>
+    </w:p>
+    <w:p>
+      <w:pPr>
+        <w:rPr>
+          <w:rFonts w:ascii="Arial" w:hAnsi="Arial"/>
+        </w:rPr>
+      </w:pPr>
+    </w:p>
+    <w:p>
+      <w:pPr>
+        <w:rPr>
+          <w:rFonts w:ascii="Arial" w:hAnsi="Arial"/>
+        </w:rPr>
+      </w:pPr>
+      <w:r>
+        <w:rPr>
+          <w:rFonts w:ascii="Arial" w:hAnsi="Arial"/>
+        </w:rPr>
+        <w:t>To generate probabilistic events, we just sample some parameters.</w:t>
+      </w:r>
+    </w:p>
+    <w:p>
+      <w:pPr>
+        <w:rPr>
+          <w:rFonts w:ascii="Arial" w:hAnsi="Arial"/>
+        </w:rPr>
+      </w:pPr>
+    </w:p>
+    <w:p>
+      <w:pPr>
+        <w:rPr>
+          <w:rFonts w:ascii="Arial" w:hAnsi="Arial"/>
+        </w:rPr>
+      </w:pPr>
+    </w:p>
+    <w:p>
+      <w:pPr>
+        <w:rPr>
+          <w:rFonts w:ascii="Arial" w:eastAsiaTheme="majorEastAsia" w:hAnsi="Arial" w:cs="Arial"/>
+          <w:sz w:val="32"/>
+          <w:szCs w:val="26"/>
+        </w:rPr>
+      </w:pPr>
+      <w:r>
+        <w:rPr>
+          <w:rFonts w:ascii="Arial" w:hAnsi="Arial" w:cs="Arial"/>
+        </w:rPr>
+        <w:br w:type="page"/>
+      </w:r>
+    </w:p>
+    <w:p>
+      <w:pPr>
+        <w:pStyle w:val="Heading2"/>
+        <w:rPr>
+          <w:rFonts w:ascii="Arial" w:hAnsi="Arial" w:cs="Arial"/>
+        </w:rPr>
+      </w:pPr>
+      <w:r>
+        <w:rPr>
+          <w:rFonts w:ascii="Arial" w:hAnsi="Arial" w:cs="Arial"/>
+        </w:rPr>
+        <w:lastRenderedPageBreak/>
         <w:t xml:space="preserve">Some definitions: </w:t>
       </w:r>
     </w:p>
@@ -2760,7 +3568,7 @@
                     <pic:cNvPicPr/>
                   </pic:nvPicPr>
                   <pic:blipFill rotWithShape="1">
-                    <a:blip r:embed="rId25">
+                    <a:blip r:embed="rId28">
                       <a:extLst>
                         <a:ext uri="{28A0092B-C50C-407E-A947-70E740481C1C}">
                           <a14:useLocalDpi xmlns:a14="http://schemas.microsoft.com/office/drawing/2010/main" val="0"/>
@@ -3033,7 +3841,7 @@
           </mc:Choice>
           <mc:Fallback>
             <w:pict>
-              <v:shape id="Text Box 5" o:spid="_x0000_s1028" type="#_x0000_t202" style="position:absolute;left:0;text-align:left;margin-left:43.45pt;margin-top:178.05pt;width:393.3pt;height:52.3pt;z-index:251665408;visibility:visible;mso-wrap-style:square;mso-width-percent:0;mso-height-percent:0;mso-wrap-distance-left:9pt;mso-wrap-distance-top:0;mso-wrap-distance-right:9pt;mso-wrap-distance-bottom:0;mso-position-horizontal:absolute;mso-position-horizontal-relative:text;mso-position-vertical:absolute;mso-position-vertical-relative:text;mso-width-percent:0;mso-height-percent:0;mso-width-relative:margin;mso-height-relative:margin;v-text-anchor:top" o:gfxdata="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" stroked="f">
+              <v:shape id="Text Box 5" o:spid="_x0000_s1028" type="#_x0000_t202" style="position:absolute;left:0;text-align:left;margin-left:43.45pt;margin-top:178.05pt;width:393.3pt;height:52.3pt;z-index:251665408;visibility:visible;mso-wrap-style:square;mso-width-percent:0;mso-height-percent:0;mso-wrap-distance-left:9pt;mso-wrap-distance-top:0;mso-wrap-distance-right:9pt;mso-wrap-distance-bottom:0;mso-position-horizontal:absolute;mso-position-horizontal-relative:text;mso-position-vertical:absolute;mso-position-vertical-relative:text;mso-width-percent:0;mso-height-percent:0;mso-width-relative:margin;mso-height-relative:margin;v-text-anchor:top" o:gfxdata="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" stroked="f">
                 <v:textbox inset="0,0,0,0">
                   <w:txbxContent>
                     <w:p>
@@ -3546,7 +4354,7 @@
           </mc:Choice>
           <mc:Fallback>
             <w:pict>
-              <v:shape id="Text Box 12" o:spid="_x0000_s1029" type="#_x0000_t202" style="position:absolute;margin-left:43.45pt;margin-top:188.8pt;width:374.25pt;height:41.35pt;z-index:251668480;visibility:visible;mso-wrap-style:square;mso-width-percent:0;mso-wrap-distance-left:9pt;mso-wrap-distance-top:0;mso-wrap-distance-right:9pt;mso-wrap-distance-bottom:0;mso-position-horizontal:absolute;mso-position-horizontal-relative:text;mso-position-vertical:absolute;mso-position-vertical-relative:text;mso-width-percent:0;mso-width-relative:margin;v-text-anchor:top" o:gfxdata="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" stroked="f">
+              <v:shape id="Text Box 12" o:spid="_x0000_s1029" type="#_x0000_t202" style="position:absolute;margin-left:43.45pt;margin-top:188.8pt;width:374.25pt;height:41.35pt;z-index:251668480;visibility:visible;mso-wrap-style:square;mso-width-percent:0;mso-wrap-distance-left:9pt;mso-wrap-distance-top:0;mso-wrap-distance-right:9pt;mso-wrap-distance-bottom:0;mso-position-horizontal:absolute;mso-position-horizontal-relative:text;mso-position-vertical:absolute;mso-position-vertical-relative:text;mso-width-percent:0;mso-width-relative:margin;v-text-anchor:top" o:gfxdata="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" stroked="f">
                 <v:textbox style="mso-fit-shape-to-text:t" inset="0,0,0,0">
                   <w:txbxContent>
                     <w:p>
@@ -3660,7 +4468,7 @@
                     <pic:cNvPicPr/>
                   </pic:nvPicPr>
                   <pic:blipFill>
-                    <a:blip r:embed="rId26">
+                    <a:blip r:embed="rId29">
                       <a:extLst>
                         <a:ext uri="{28A0092B-C50C-407E-A947-70E740481C1C}">
                           <a14:useLocalDpi xmlns:a14="http://schemas.microsoft.com/office/drawing/2010/main" val="0"/>
@@ -3827,7 +4635,6 @@
           <w:id w:val="113721763"/>
           <w:citation/>
         </w:sdtPr>
-        <w:sdtEndPr/>
         <w:sdtContent>
           <w:r>
             <w:rPr>
@@ -3954,7 +4761,7 @@
           <w:sz w:val="22"/>
           <w:szCs w:val="22"/>
         </w:rPr>
-        <w:footnoteReference w:id="6"/>
+        <w:footnoteReference w:id="10"/>
       </w:r>
       <w:r>
         <w:rPr>
@@ -4306,7 +5113,7 @@
       </w:pPr>
     </w:p>
     <w:sectPr>
-      <w:footerReference w:type="default" r:id="rId27"/>
+      <w:footerReference w:type="default" r:id="rId30"/>
       <w:pgSz w:w="11907" w:h="16839" w:code="9"/>
       <w:pgMar w:top="1702" w:right="822" w:bottom="1276" w:left="1588" w:header="567" w:footer="397" w:gutter="0"/>
       <w:cols w:space="708"/>
@@ -4457,7 +5264,7 @@
           <w:rPr>
             <w:noProof/>
           </w:rPr>
-          <w:t>3</w:t>
+          <w:t>7</w:t>
         </w:r>
         <w:r>
           <w:rPr>
@@ -4635,39 +5442,7 @@
           <w:sz w:val="18"/>
           <w:szCs w:val="18"/>
         </w:rPr>
-        <w:t>The ISC-GEM Catalog</w:t>
-      </w:r>
-      <w:r>
-        <w:rPr>
-          <w:rFonts w:ascii="Arial" w:hAnsi="Arial" w:cs="Arial"/>
-          <w:sz w:val="18"/>
-          <w:szCs w:val="18"/>
-        </w:rPr>
-        <w:t>ue</w:t>
-      </w:r>
-      <w:r>
-        <w:rPr>
-          <w:rFonts w:ascii="Arial" w:hAnsi="Arial" w:cs="Arial"/>
-          <w:sz w:val="18"/>
-          <w:szCs w:val="18"/>
-        </w:rPr>
-        <w:t xml:space="preserve"> contains homogeneous locations and magnitudes with estimates of uncertainty for the period 1900-2009 prepared, where possible, using uniform techniques</w:t>
-      </w:r>
-      <w:r>
-        <w:rPr>
-          <w:rFonts w:ascii="Arial" w:hAnsi="Arial" w:cs="Arial"/>
-          <w:sz w:val="18"/>
-          <w:szCs w:val="18"/>
-        </w:rPr>
-        <w:t xml:space="preserve">; </w:t>
-      </w:r>
-      <w:r>
-        <w:rPr>
-          <w:rFonts w:ascii="Arial" w:hAnsi="Arial" w:cs="Arial"/>
-          <w:sz w:val="18"/>
-          <w:szCs w:val="18"/>
-        </w:rPr>
-        <w:t xml:space="preserve">see </w:t>
+        <w:t xml:space="preserve">The ISC-GEM Catalogue contains homogeneous locations and magnitudes with estimates of uncertainty for the period 1900-2009 prepared, where possible, using uniform techniques; see </w:t>
       </w:r>
       <w:hyperlink r:id="rId3" w:history="1">
         <w:r>
@@ -4781,6 +5556,972 @@
     </w:p>
   </w:footnote>
   <w:footnote w:id="6">
+    <w:p>
+      <w:pPr>
+        <w:pStyle w:val="FootnoteText"/>
+        <w:rPr>
+          <w:rFonts w:ascii="Arial" w:hAnsi="Arial"/>
+          <w:sz w:val="18"/>
+          <w:szCs w:val="18"/>
+          <w:lang w:val="de-DE"/>
+        </w:rPr>
+      </w:pPr>
+      <w:r>
+        <w:rPr>
+          <w:rStyle w:val="FootnoteReference"/>
+          <w:rFonts w:ascii="Arial" w:hAnsi="Arial"/>
+          <w:sz w:val="18"/>
+          <w:szCs w:val="18"/>
+        </w:rPr>
+        <w:footnoteRef/>
+      </w:r>
+      <w:r>
+        <w:rPr>
+          <w:rFonts w:ascii="Arial" w:hAnsi="Arial"/>
+          <w:sz w:val="18"/>
+          <w:szCs w:val="18"/>
+        </w:rPr>
+        <w:t xml:space="preserve"> </w:t>
+      </w:r>
+      <w:r>
+        <w:rPr>
+          <w:rFonts w:ascii="Arial" w:hAnsi="Arial"/>
+          <w:sz w:val="18"/>
+          <w:szCs w:val="18"/>
+        </w:rPr>
+        <w:t xml:space="preserve">The file </w:t>
+      </w:r>
+      <w:r>
+        <w:rPr>
+          <w:rFonts w:ascii="Arial" w:hAnsi="Arial"/>
+          <w:sz w:val="18"/>
+          <w:szCs w:val="18"/>
+        </w:rPr>
+        <w:t xml:space="preserve">NGDC_SignificantVolcanicEvents.xls </w:t>
+      </w:r>
+      <w:proofErr w:type="gramStart"/>
+      <w:r>
+        <w:rPr>
+          <w:rFonts w:ascii="Arial" w:hAnsi="Arial"/>
+          <w:sz w:val="18"/>
+          <w:szCs w:val="18"/>
+        </w:rPr>
+        <w:t>in ..</w:t>
+      </w:r>
+      <w:proofErr w:type="gramEnd"/>
+      <w:r>
+        <w:rPr>
+          <w:rFonts w:ascii="Arial" w:hAnsi="Arial"/>
+          <w:sz w:val="18"/>
+          <w:szCs w:val="18"/>
+        </w:rPr>
+        <w:t xml:space="preserve">/data/volcanoes </w:t>
+      </w:r>
+      <w:r>
+        <w:rPr>
+          <w:rFonts w:ascii="Arial" w:hAnsi="Arial"/>
+          <w:sz w:val="18"/>
+          <w:szCs w:val="18"/>
+        </w:rPr>
+        <w:t xml:space="preserve">is from </w:t>
+      </w:r>
+      <w:hyperlink r:id="rId6" w:history="1">
+        <w:r>
+          <w:rPr>
+            <w:rStyle w:val="Hyperlink"/>
+            <w:rFonts w:ascii="Arial" w:hAnsi="Arial"/>
+            <w:sz w:val="18"/>
+            <w:szCs w:val="18"/>
+          </w:rPr>
+          <w:t>http://www.ngdc.noaa.gov/nndc/struts/results?type_15=Like&amp;query_15=&amp;op_30=eq&amp;v_30=&amp;ge_23=&amp;le_23=&amp;op_29=eq&amp;v_29=&amp;type_16=Like&amp;query_16=&amp;le_17=&amp;ge_18=&amp;le_18=&amp;ge_17=&amp;op_20=eq&amp;v_20=&amp;ge_7=&amp;le_7=&amp;bt_24=&amp;st_24=&amp;type_25=EXACT&amp;query_25=None+Selected&amp;bt_26=&amp;st_26=&amp;type_27=EXACT&amp;query_27=None+Selected&amp;type_12=Exact&amp;query_12=&amp;type_11=Exact&amp;query_11=&amp;t=102557&amp;s=50&amp;d=50</w:t>
+        </w:r>
+      </w:hyperlink>
+      <w:r>
+        <w:rPr>
+          <w:rFonts w:ascii="Arial" w:hAnsi="Arial"/>
+          <w:sz w:val="18"/>
+          <w:szCs w:val="18"/>
+        </w:rPr>
+        <w:t xml:space="preserve"> </w:t>
+      </w:r>
+    </w:p>
+  </w:footnote>
+  <w:footnote w:id="7">
+    <w:p>
+      <w:pPr>
+        <w:pStyle w:val="FootnoteText"/>
+        <w:rPr>
+          <w:rFonts w:ascii="Arial" w:hAnsi="Arial" w:cs="Arial"/>
+          <w:sz w:val="18"/>
+          <w:szCs w:val="18"/>
+        </w:rPr>
+      </w:pPr>
+      <w:r>
+        <w:rPr>
+          <w:rStyle w:val="FootnoteReference"/>
+          <w:rFonts w:ascii="Arial" w:hAnsi="Arial"/>
+          <w:sz w:val="18"/>
+          <w:szCs w:val="18"/>
+        </w:rPr>
+        <w:footnoteRef/>
+      </w:r>
+      <w:r>
+        <w:rPr>
+          <w:rFonts w:ascii="Arial" w:hAnsi="Arial"/>
+          <w:sz w:val="18"/>
+          <w:szCs w:val="18"/>
+        </w:rPr>
+        <w:t xml:space="preserve"> </w:t>
+      </w:r>
+      <w:r>
+        <w:rPr>
+          <w:rFonts w:ascii="Arial" w:hAnsi="Arial"/>
+          <w:sz w:val="18"/>
+          <w:szCs w:val="18"/>
+        </w:rPr>
+        <w:t>A. O. Gonzalez-</w:t>
+      </w:r>
+      <w:proofErr w:type="spellStart"/>
+      <w:r>
+        <w:rPr>
+          <w:rFonts w:ascii="Arial" w:hAnsi="Arial"/>
+          <w:sz w:val="18"/>
+          <w:szCs w:val="18"/>
+        </w:rPr>
+        <w:t>Mellado</w:t>
+      </w:r>
+      <w:proofErr w:type="spellEnd"/>
+      <w:r>
+        <w:rPr>
+          <w:rFonts w:ascii="Arial" w:hAnsi="Arial"/>
+          <w:sz w:val="18"/>
+          <w:szCs w:val="18"/>
+        </w:rPr>
+        <w:t xml:space="preserve"> </w:t>
+      </w:r>
+      <w:r>
+        <w:rPr>
+          <w:rFonts w:ascii="Arial" w:hAnsi="Arial"/>
+          <w:sz w:val="18"/>
+          <w:szCs w:val="18"/>
+        </w:rPr>
+        <w:t xml:space="preserve">and S. De </w:t>
+      </w:r>
+      <w:proofErr w:type="gramStart"/>
+      <w:r>
+        <w:rPr>
+          <w:rFonts w:ascii="Arial" w:hAnsi="Arial"/>
+          <w:sz w:val="18"/>
+          <w:szCs w:val="18"/>
+        </w:rPr>
+        <w:t>la</w:t>
+      </w:r>
+      <w:proofErr w:type="gramEnd"/>
+      <w:r>
+        <w:rPr>
+          <w:rFonts w:ascii="Arial" w:hAnsi="Arial"/>
+          <w:sz w:val="18"/>
+          <w:szCs w:val="18"/>
+        </w:rPr>
+        <w:t xml:space="preserve"> Cruz-Reyna</w:t>
+      </w:r>
+      <w:r>
+        <w:rPr>
+          <w:rFonts w:ascii="Arial" w:hAnsi="Arial"/>
+          <w:sz w:val="18"/>
+          <w:szCs w:val="18"/>
+        </w:rPr>
+        <w:t xml:space="preserve">, 2010: </w:t>
+      </w:r>
+      <w:r>
+        <w:rPr>
+          <w:rFonts w:ascii="Arial" w:hAnsi="Arial"/>
+          <w:sz w:val="18"/>
+          <w:szCs w:val="18"/>
+        </w:rPr>
+        <w:t>A simple semi-empirical approach to model thickness of ash-deposits for different eruption scenarios</w:t>
+      </w:r>
+      <w:r>
+        <w:rPr>
+          <w:rFonts w:ascii="Arial" w:hAnsi="Arial"/>
+          <w:sz w:val="18"/>
+          <w:szCs w:val="18"/>
+        </w:rPr>
+        <w:t xml:space="preserve">. </w:t>
+      </w:r>
+      <w:r>
+        <w:rPr>
+          <w:rFonts w:ascii="Arial" w:hAnsi="Arial"/>
+          <w:sz w:val="18"/>
+          <w:szCs w:val="18"/>
+        </w:rPr>
+        <w:t>Nat. Hazards Earth Syst. Sci., 10, 2241–2257, 2010</w:t>
+      </w:r>
+      <w:r>
+        <w:rPr>
+          <w:rFonts w:ascii="Arial" w:hAnsi="Arial"/>
+          <w:sz w:val="18"/>
+          <w:szCs w:val="18"/>
+        </w:rPr>
+        <w:t xml:space="preserve">, direct: </w:t>
+      </w:r>
+      <w:hyperlink r:id="rId7" w:history="1">
+        <w:r>
+          <w:rPr>
+            <w:rStyle w:val="Hyperlink"/>
+            <w:rFonts w:ascii="Arial" w:hAnsi="Arial" w:cs="Arial"/>
+            <w:sz w:val="18"/>
+            <w:szCs w:val="18"/>
+          </w:rPr>
+          <w:t>http://www.nat-hazards-earth-syst-sci.net/10/2241/2010/nhess-10-2241-2010.pdf</w:t>
+        </w:r>
+      </w:hyperlink>
+      <w:r>
+        <w:rPr>
+          <w:rFonts w:ascii="Arial" w:hAnsi="Arial" w:cs="Arial"/>
+          <w:sz w:val="18"/>
+          <w:szCs w:val="18"/>
+        </w:rPr>
+        <w:t xml:space="preserve"> </w:t>
+      </w:r>
+    </w:p>
+  </w:footnote>
+  <w:footnote w:id="8">
+    <w:p>
+      <w:pPr>
+        <w:pStyle w:val="FootnoteText"/>
+        <w:rPr>
+          <w:rFonts w:ascii="Arial" w:hAnsi="Arial" w:cs="Arial"/>
+          <w:sz w:val="18"/>
+          <w:szCs w:val="18"/>
+          <w:lang w:val="de-DE"/>
+        </w:rPr>
+      </w:pPr>
+      <w:r>
+        <w:rPr>
+          <w:rStyle w:val="FootnoteReference"/>
+          <w:rFonts w:ascii="Arial" w:hAnsi="Arial" w:cs="Arial"/>
+          <w:sz w:val="18"/>
+          <w:szCs w:val="18"/>
+        </w:rPr>
+        <w:footnoteRef/>
+      </w:r>
+      <w:r>
+        <w:rPr>
+          <w:rFonts w:ascii="Arial" w:hAnsi="Arial" w:cs="Arial"/>
+          <w:sz w:val="18"/>
+          <w:szCs w:val="18"/>
+        </w:rPr>
+        <w:t xml:space="preserve"> </w:t>
+      </w:r>
+      <w:proofErr w:type="spellStart"/>
+      <w:r>
+        <w:rPr>
+          <w:rFonts w:ascii="Arial" w:hAnsi="Arial" w:cs="Arial"/>
+          <w:sz w:val="18"/>
+          <w:szCs w:val="18"/>
+          <w:lang w:val="de-DE"/>
+        </w:rPr>
+        <w:t>For</w:t>
+      </w:r>
+      <w:proofErr w:type="spellEnd"/>
+      <w:r>
+        <w:rPr>
+          <w:rFonts w:ascii="Arial" w:hAnsi="Arial" w:cs="Arial"/>
+          <w:sz w:val="18"/>
+          <w:szCs w:val="18"/>
+          <w:lang w:val="de-DE"/>
+        </w:rPr>
+        <w:t xml:space="preserve"> </w:t>
+      </w:r>
+      <w:proofErr w:type="spellStart"/>
+      <w:r>
+        <w:rPr>
+          <w:rFonts w:ascii="Arial" w:hAnsi="Arial" w:cs="Arial"/>
+          <w:sz w:val="18"/>
+          <w:szCs w:val="18"/>
+          <w:lang w:val="de-DE"/>
+        </w:rPr>
+        <w:t>each</w:t>
+      </w:r>
+      <w:proofErr w:type="spellEnd"/>
+      <w:r>
+        <w:rPr>
+          <w:rFonts w:ascii="Arial" w:hAnsi="Arial" w:cs="Arial"/>
+          <w:sz w:val="18"/>
+          <w:szCs w:val="18"/>
+          <w:lang w:val="de-DE"/>
+        </w:rPr>
+        <w:t xml:space="preserve"> </w:t>
+      </w:r>
+      <w:proofErr w:type="spellStart"/>
+      <w:r>
+        <w:rPr>
+          <w:rFonts w:ascii="Arial" w:hAnsi="Arial" w:cs="Arial"/>
+          <w:sz w:val="18"/>
+          <w:szCs w:val="18"/>
+          <w:lang w:val="de-DE"/>
+        </w:rPr>
+        <w:t>paramter</w:t>
+      </w:r>
+      <w:proofErr w:type="spellEnd"/>
+      <w:r>
+        <w:rPr>
+          <w:rFonts w:ascii="Arial" w:hAnsi="Arial" w:cs="Arial"/>
+          <w:sz w:val="18"/>
+          <w:szCs w:val="18"/>
+          <w:lang w:val="de-DE"/>
+        </w:rPr>
+        <w:t xml:space="preserve"> </w:t>
+      </w:r>
+      <w:proofErr w:type="spellStart"/>
+      <w:r>
+        <w:rPr>
+          <w:rFonts w:ascii="Arial" w:hAnsi="Arial" w:cs="Arial"/>
+          <w:sz w:val="18"/>
+          <w:szCs w:val="18"/>
+          <w:lang w:val="de-DE"/>
+        </w:rPr>
+        <w:t>taken</w:t>
+      </w:r>
+      <w:proofErr w:type="spellEnd"/>
+      <w:r>
+        <w:rPr>
+          <w:rFonts w:ascii="Arial" w:hAnsi="Arial" w:cs="Arial"/>
+          <w:sz w:val="18"/>
+          <w:szCs w:val="18"/>
+          <w:lang w:val="de-DE"/>
+        </w:rPr>
+        <w:t xml:space="preserve"> </w:t>
+      </w:r>
+      <w:proofErr w:type="spellStart"/>
+      <w:r>
+        <w:rPr>
+          <w:rFonts w:ascii="Arial" w:hAnsi="Arial" w:cs="Arial"/>
+          <w:sz w:val="18"/>
+          <w:szCs w:val="18"/>
+          <w:lang w:val="de-DE"/>
+        </w:rPr>
+        <w:t>from</w:t>
+      </w:r>
+      <w:proofErr w:type="spellEnd"/>
+      <w:r>
+        <w:rPr>
+          <w:rFonts w:ascii="Arial" w:hAnsi="Arial" w:cs="Arial"/>
+          <w:sz w:val="18"/>
+          <w:szCs w:val="18"/>
+          <w:lang w:val="de-DE"/>
+        </w:rPr>
+        <w:t xml:space="preserve"> </w:t>
+      </w:r>
+      <w:proofErr w:type="spellStart"/>
+      <w:r>
+        <w:rPr>
+          <w:rFonts w:ascii="Arial" w:hAnsi="Arial" w:cs="Arial"/>
+          <w:sz w:val="18"/>
+          <w:szCs w:val="18"/>
+          <w:lang w:val="de-DE"/>
+        </w:rPr>
+        <w:t>the</w:t>
+      </w:r>
+      <w:proofErr w:type="spellEnd"/>
+      <w:r>
+        <w:rPr>
+          <w:rFonts w:ascii="Arial" w:hAnsi="Arial" w:cs="Arial"/>
+          <w:sz w:val="18"/>
+          <w:szCs w:val="18"/>
+          <w:lang w:val="de-DE"/>
+        </w:rPr>
+        <w:t xml:space="preserve"> </w:t>
+      </w:r>
+      <w:proofErr w:type="spellStart"/>
+      <w:r>
+        <w:rPr>
+          <w:rFonts w:ascii="Arial" w:hAnsi="Arial" w:cs="Arial"/>
+          <w:sz w:val="18"/>
+          <w:szCs w:val="18"/>
+          <w:lang w:val="de-DE"/>
+        </w:rPr>
+        <w:t>volcano</w:t>
+      </w:r>
+      <w:proofErr w:type="spellEnd"/>
+      <w:r>
+        <w:rPr>
+          <w:rFonts w:ascii="Arial" w:hAnsi="Arial" w:cs="Arial"/>
+          <w:sz w:val="18"/>
+          <w:szCs w:val="18"/>
+          <w:lang w:val="de-DE"/>
+        </w:rPr>
+        <w:t xml:space="preserve"> </w:t>
+      </w:r>
+      <w:proofErr w:type="spellStart"/>
+      <w:r>
+        <w:rPr>
+          <w:rFonts w:ascii="Arial" w:hAnsi="Arial" w:cs="Arial"/>
+          <w:sz w:val="18"/>
+          <w:szCs w:val="18"/>
+          <w:lang w:val="de-DE"/>
+        </w:rPr>
+        <w:t>database</w:t>
+      </w:r>
+      <w:proofErr w:type="spellEnd"/>
+      <w:r>
+        <w:rPr>
+          <w:rFonts w:ascii="Arial" w:hAnsi="Arial" w:cs="Arial"/>
+          <w:sz w:val="18"/>
+          <w:szCs w:val="18"/>
+          <w:lang w:val="de-DE"/>
+        </w:rPr>
+        <w:t xml:space="preserve">, </w:t>
+      </w:r>
+      <w:proofErr w:type="spellStart"/>
+      <w:r>
+        <w:rPr>
+          <w:rFonts w:ascii="Arial" w:hAnsi="Arial" w:cs="Arial"/>
+          <w:sz w:val="18"/>
+          <w:szCs w:val="18"/>
+          <w:lang w:val="de-DE"/>
+        </w:rPr>
+        <w:t>we</w:t>
+      </w:r>
+      <w:proofErr w:type="spellEnd"/>
+      <w:r>
+        <w:rPr>
+          <w:rFonts w:ascii="Arial" w:hAnsi="Arial" w:cs="Arial"/>
+          <w:sz w:val="18"/>
+          <w:szCs w:val="18"/>
+          <w:lang w:val="de-DE"/>
+        </w:rPr>
+        <w:t xml:space="preserve"> sample a </w:t>
+      </w:r>
+      <w:proofErr w:type="spellStart"/>
+      <w:r>
+        <w:rPr>
+          <w:rFonts w:ascii="Arial" w:hAnsi="Arial" w:cs="Arial"/>
+          <w:sz w:val="18"/>
+          <w:szCs w:val="18"/>
+          <w:lang w:val="de-DE"/>
+        </w:rPr>
+        <w:t>reasonable</w:t>
+      </w:r>
+      <w:proofErr w:type="spellEnd"/>
+      <w:r>
+        <w:rPr>
+          <w:rFonts w:ascii="Arial" w:hAnsi="Arial" w:cs="Arial"/>
+          <w:sz w:val="18"/>
+          <w:szCs w:val="18"/>
+          <w:lang w:val="de-DE"/>
+        </w:rPr>
+        <w:t xml:space="preserve"> </w:t>
+      </w:r>
+      <w:proofErr w:type="spellStart"/>
+      <w:r>
+        <w:rPr>
+          <w:rFonts w:ascii="Arial" w:hAnsi="Arial" w:cs="Arial"/>
+          <w:sz w:val="18"/>
+          <w:szCs w:val="18"/>
+          <w:lang w:val="de-DE"/>
+        </w:rPr>
+        <w:t>range</w:t>
+      </w:r>
+      <w:proofErr w:type="spellEnd"/>
+      <w:r>
+        <w:rPr>
+          <w:rFonts w:ascii="Arial" w:hAnsi="Arial" w:cs="Arial"/>
+          <w:sz w:val="18"/>
+          <w:szCs w:val="18"/>
+          <w:lang w:val="de-DE"/>
+        </w:rPr>
+        <w:t xml:space="preserve"> </w:t>
+      </w:r>
+      <w:proofErr w:type="spellStart"/>
+      <w:r>
+        <w:rPr>
+          <w:rFonts w:ascii="Arial" w:hAnsi="Arial" w:cs="Arial"/>
+          <w:sz w:val="18"/>
+          <w:szCs w:val="18"/>
+          <w:lang w:val="de-DE"/>
+        </w:rPr>
+        <w:t>and</w:t>
+      </w:r>
+      <w:proofErr w:type="spellEnd"/>
+      <w:r>
+        <w:rPr>
+          <w:rFonts w:ascii="Arial" w:hAnsi="Arial" w:cs="Arial"/>
+          <w:sz w:val="18"/>
+          <w:szCs w:val="18"/>
+          <w:lang w:val="de-DE"/>
+        </w:rPr>
+        <w:t xml:space="preserve"> </w:t>
+      </w:r>
+      <w:proofErr w:type="spellStart"/>
+      <w:r>
+        <w:rPr>
+          <w:rFonts w:ascii="Arial" w:hAnsi="Arial" w:cs="Arial"/>
+          <w:sz w:val="18"/>
+          <w:szCs w:val="18"/>
+          <w:lang w:val="de-DE"/>
+        </w:rPr>
+        <w:t>make</w:t>
+      </w:r>
+      <w:proofErr w:type="spellEnd"/>
+      <w:r>
+        <w:rPr>
+          <w:rFonts w:ascii="Arial" w:hAnsi="Arial" w:cs="Arial"/>
+          <w:sz w:val="18"/>
+          <w:szCs w:val="18"/>
+          <w:lang w:val="de-DE"/>
+        </w:rPr>
+        <w:t xml:space="preserve"> </w:t>
+      </w:r>
+      <w:proofErr w:type="spellStart"/>
+      <w:r>
+        <w:rPr>
+          <w:rFonts w:ascii="Arial" w:hAnsi="Arial" w:cs="Arial"/>
+          <w:sz w:val="18"/>
+          <w:szCs w:val="18"/>
+          <w:lang w:val="de-DE"/>
+        </w:rPr>
+        <w:t>resonable</w:t>
+      </w:r>
+      <w:proofErr w:type="spellEnd"/>
+      <w:r>
+        <w:rPr>
+          <w:rFonts w:ascii="Arial" w:hAnsi="Arial" w:cs="Arial"/>
+          <w:sz w:val="18"/>
+          <w:szCs w:val="18"/>
+          <w:lang w:val="de-DE"/>
+        </w:rPr>
+        <w:t xml:space="preserve"> </w:t>
+      </w:r>
+      <w:proofErr w:type="spellStart"/>
+      <w:r>
+        <w:rPr>
+          <w:rFonts w:ascii="Arial" w:hAnsi="Arial" w:cs="Arial"/>
+          <w:sz w:val="18"/>
+          <w:szCs w:val="18"/>
+          <w:lang w:val="de-DE"/>
+        </w:rPr>
+        <w:t>assumptions</w:t>
+      </w:r>
+      <w:proofErr w:type="spellEnd"/>
+      <w:r>
+        <w:rPr>
+          <w:rFonts w:ascii="Arial" w:hAnsi="Arial" w:cs="Arial"/>
+          <w:sz w:val="18"/>
+          <w:szCs w:val="18"/>
+          <w:lang w:val="de-DE"/>
+        </w:rPr>
+        <w:t xml:space="preserve"> </w:t>
+      </w:r>
+      <w:proofErr w:type="spellStart"/>
+      <w:r>
+        <w:rPr>
+          <w:rFonts w:ascii="Arial" w:hAnsi="Arial" w:cs="Arial"/>
+          <w:sz w:val="18"/>
+          <w:szCs w:val="18"/>
+          <w:lang w:val="de-DE"/>
+        </w:rPr>
+        <w:t>about</w:t>
+      </w:r>
+      <w:proofErr w:type="spellEnd"/>
+      <w:r>
+        <w:rPr>
+          <w:rFonts w:ascii="Arial" w:hAnsi="Arial" w:cs="Arial"/>
+          <w:sz w:val="18"/>
+          <w:szCs w:val="18"/>
+          <w:lang w:val="de-DE"/>
+        </w:rPr>
+        <w:t xml:space="preserve"> </w:t>
+      </w:r>
+      <w:proofErr w:type="spellStart"/>
+      <w:r>
+        <w:rPr>
+          <w:rFonts w:ascii="Arial" w:hAnsi="Arial" w:cs="Arial"/>
+          <w:sz w:val="18"/>
+          <w:szCs w:val="18"/>
+          <w:lang w:val="de-DE"/>
+        </w:rPr>
+        <w:t>dependency</w:t>
+      </w:r>
+      <w:proofErr w:type="spellEnd"/>
+      <w:r>
+        <w:rPr>
+          <w:rFonts w:ascii="Arial" w:hAnsi="Arial" w:cs="Arial"/>
+          <w:sz w:val="18"/>
+          <w:szCs w:val="18"/>
+          <w:lang w:val="de-DE"/>
+        </w:rPr>
+        <w:t xml:space="preserve"> </w:t>
+      </w:r>
+      <w:proofErr w:type="spellStart"/>
+      <w:r>
+        <w:rPr>
+          <w:rFonts w:ascii="Arial" w:hAnsi="Arial" w:cs="Arial"/>
+          <w:sz w:val="18"/>
+          <w:szCs w:val="18"/>
+          <w:lang w:val="de-DE"/>
+        </w:rPr>
+        <w:t>between</w:t>
+      </w:r>
+      <w:proofErr w:type="spellEnd"/>
+      <w:r>
+        <w:rPr>
+          <w:rFonts w:ascii="Arial" w:hAnsi="Arial" w:cs="Arial"/>
+          <w:sz w:val="18"/>
+          <w:szCs w:val="18"/>
+          <w:lang w:val="de-DE"/>
+        </w:rPr>
+        <w:t xml:space="preserve"> </w:t>
+      </w:r>
+      <w:proofErr w:type="spellStart"/>
+      <w:r>
+        <w:rPr>
+          <w:rFonts w:ascii="Arial" w:hAnsi="Arial" w:cs="Arial"/>
+          <w:sz w:val="18"/>
+          <w:szCs w:val="18"/>
+          <w:lang w:val="de-DE"/>
+        </w:rPr>
+        <w:t>parameters</w:t>
+      </w:r>
+      <w:proofErr w:type="spellEnd"/>
+      <w:r>
+        <w:rPr>
+          <w:rFonts w:ascii="Arial" w:hAnsi="Arial" w:cs="Arial"/>
+          <w:sz w:val="18"/>
+          <w:szCs w:val="18"/>
+          <w:lang w:val="de-DE"/>
+        </w:rPr>
+        <w:t xml:space="preserve">. See </w:t>
+      </w:r>
+      <w:proofErr w:type="spellStart"/>
+      <w:r>
+        <w:rPr>
+          <w:rFonts w:ascii="Arial" w:hAnsi="Arial" w:cs="Arial"/>
+          <w:sz w:val="18"/>
+          <w:szCs w:val="18"/>
+          <w:lang w:val="de-DE"/>
+        </w:rPr>
+        <w:t>code</w:t>
+      </w:r>
+      <w:proofErr w:type="spellEnd"/>
+      <w:r>
+        <w:rPr>
+          <w:rFonts w:ascii="Arial" w:hAnsi="Arial" w:cs="Arial"/>
+          <w:sz w:val="18"/>
+          <w:szCs w:val="18"/>
+          <w:lang w:val="de-DE"/>
+        </w:rPr>
+        <w:t xml:space="preserve"> </w:t>
+      </w:r>
+      <w:proofErr w:type="spellStart"/>
+      <w:r>
+        <w:rPr>
+          <w:rFonts w:ascii="Arial" w:hAnsi="Arial" w:cs="Arial"/>
+          <w:sz w:val="18"/>
+          <w:szCs w:val="18"/>
+          <w:lang w:val="de-DE"/>
+        </w:rPr>
+        <w:t>for</w:t>
+      </w:r>
+      <w:proofErr w:type="spellEnd"/>
+      <w:r>
+        <w:rPr>
+          <w:rFonts w:ascii="Arial" w:hAnsi="Arial" w:cs="Arial"/>
+          <w:sz w:val="18"/>
+          <w:szCs w:val="18"/>
+          <w:lang w:val="de-DE"/>
+        </w:rPr>
+        <w:t xml:space="preserve"> </w:t>
+      </w:r>
+      <w:proofErr w:type="spellStart"/>
+      <w:r>
+        <w:rPr>
+          <w:rFonts w:ascii="Arial" w:hAnsi="Arial" w:cs="Arial"/>
+          <w:sz w:val="18"/>
+          <w:szCs w:val="18"/>
+          <w:lang w:val="de-DE"/>
+        </w:rPr>
+        <w:t>details</w:t>
+      </w:r>
+      <w:proofErr w:type="spellEnd"/>
+      <w:r>
+        <w:rPr>
+          <w:rFonts w:ascii="Arial" w:hAnsi="Arial" w:cs="Arial"/>
+          <w:sz w:val="18"/>
+          <w:szCs w:val="18"/>
+          <w:lang w:val="de-DE"/>
+        </w:rPr>
+        <w:t>.</w:t>
+      </w:r>
+    </w:p>
+  </w:footnote>
+  <w:footnote w:id="9">
+    <w:p>
+      <w:pPr>
+        <w:pStyle w:val="FootnoteText"/>
+        <w:rPr>
+          <w:lang w:val="de-DE"/>
+        </w:rPr>
+      </w:pPr>
+      <w:r>
+        <w:rPr>
+          <w:rStyle w:val="FootnoteReference"/>
+          <w:rFonts w:ascii="Arial" w:hAnsi="Arial" w:cs="Arial"/>
+          <w:sz w:val="18"/>
+          <w:szCs w:val="18"/>
+        </w:rPr>
+        <w:footnoteRef/>
+      </w:r>
+      <w:r>
+        <w:rPr>
+          <w:rFonts w:ascii="Arial" w:hAnsi="Arial" w:cs="Arial"/>
+          <w:sz w:val="18"/>
+          <w:szCs w:val="18"/>
+        </w:rPr>
+        <w:t xml:space="preserve"> </w:t>
+      </w:r>
+      <w:r>
+        <w:rPr>
+          <w:rFonts w:ascii="Arial" w:hAnsi="Arial" w:cs="Arial"/>
+          <w:sz w:val="18"/>
+          <w:szCs w:val="18"/>
+          <w:lang w:val="de-DE"/>
+        </w:rPr>
+        <w:t xml:space="preserve">See </w:t>
+      </w:r>
+      <w:proofErr w:type="spellStart"/>
+      <w:r>
+        <w:rPr>
+          <w:rFonts w:ascii="Arial" w:hAnsi="Arial" w:cs="Arial"/>
+          <w:sz w:val="18"/>
+          <w:szCs w:val="18"/>
+          <w:lang w:val="de-DE"/>
+        </w:rPr>
+        <w:t>especially</w:t>
+      </w:r>
+      <w:proofErr w:type="spellEnd"/>
+      <w:r>
+        <w:rPr>
+          <w:rFonts w:ascii="Arial" w:hAnsi="Arial" w:cs="Arial"/>
+          <w:sz w:val="18"/>
+          <w:szCs w:val="18"/>
+          <w:lang w:val="de-DE"/>
+        </w:rPr>
+        <w:t xml:space="preserve"> Table 3 (p. 2250) </w:t>
+      </w:r>
+      <w:proofErr w:type="spellStart"/>
+      <w:r>
+        <w:rPr>
+          <w:rFonts w:ascii="Arial" w:hAnsi="Arial" w:cs="Arial"/>
+          <w:sz w:val="18"/>
+          <w:szCs w:val="18"/>
+          <w:lang w:val="de-DE"/>
+        </w:rPr>
+        <w:t>of</w:t>
+      </w:r>
+      <w:proofErr w:type="spellEnd"/>
+      <w:r>
+        <w:rPr>
+          <w:rFonts w:ascii="Arial" w:hAnsi="Arial" w:cs="Arial"/>
+          <w:sz w:val="18"/>
+          <w:szCs w:val="18"/>
+          <w:lang w:val="de-DE"/>
+        </w:rPr>
+        <w:t xml:space="preserve"> </w:t>
+      </w:r>
+      <w:proofErr w:type="spellStart"/>
+      <w:r>
+        <w:rPr>
+          <w:rFonts w:ascii="Arial" w:hAnsi="Arial" w:cs="Arial"/>
+          <w:sz w:val="18"/>
+          <w:szCs w:val="18"/>
+          <w:lang w:val="de-DE"/>
+        </w:rPr>
+        <w:t>referenced</w:t>
+      </w:r>
+      <w:proofErr w:type="spellEnd"/>
+      <w:r>
+        <w:rPr>
+          <w:rFonts w:ascii="Arial" w:hAnsi="Arial" w:cs="Arial"/>
+          <w:sz w:val="18"/>
+          <w:szCs w:val="18"/>
+          <w:lang w:val="de-DE"/>
+        </w:rPr>
+        <w:t xml:space="preserve"> </w:t>
+      </w:r>
+      <w:proofErr w:type="spellStart"/>
+      <w:r>
+        <w:rPr>
+          <w:rFonts w:ascii="Arial" w:hAnsi="Arial" w:cs="Arial"/>
+          <w:sz w:val="18"/>
+          <w:szCs w:val="18"/>
+          <w:lang w:val="de-DE"/>
+        </w:rPr>
+        <w:t>paper</w:t>
+      </w:r>
+      <w:proofErr w:type="spellEnd"/>
+      <w:r>
+        <w:rPr>
+          <w:rFonts w:ascii="Arial" w:hAnsi="Arial" w:cs="Arial"/>
+          <w:sz w:val="18"/>
+          <w:szCs w:val="18"/>
+          <w:lang w:val="de-DE"/>
+        </w:rPr>
+        <w:t xml:space="preserve"> (also </w:t>
+      </w:r>
+      <w:proofErr w:type="spellStart"/>
+      <w:r>
+        <w:rPr>
+          <w:rFonts w:ascii="Arial" w:hAnsi="Arial" w:cs="Arial"/>
+          <w:sz w:val="18"/>
+          <w:szCs w:val="18"/>
+          <w:lang w:val="de-DE"/>
+        </w:rPr>
+        <w:t>provided</w:t>
+      </w:r>
+      <w:proofErr w:type="spellEnd"/>
+      <w:r>
+        <w:rPr>
+          <w:rFonts w:ascii="Arial" w:hAnsi="Arial" w:cs="Arial"/>
+          <w:sz w:val="18"/>
+          <w:szCs w:val="18"/>
+          <w:lang w:val="de-DE"/>
+        </w:rPr>
+        <w:t xml:space="preserve"> </w:t>
+      </w:r>
+      <w:proofErr w:type="gramStart"/>
+      <w:r>
+        <w:rPr>
+          <w:rFonts w:ascii="Arial" w:hAnsi="Arial" w:cs="Arial"/>
+          <w:sz w:val="18"/>
+          <w:szCs w:val="18"/>
+          <w:lang w:val="de-DE"/>
+        </w:rPr>
+        <w:t>in ..</w:t>
+      </w:r>
+      <w:proofErr w:type="gramEnd"/>
+      <w:r>
+        <w:rPr>
+          <w:rFonts w:ascii="Arial" w:hAnsi="Arial" w:cs="Arial"/>
+          <w:sz w:val="18"/>
+          <w:szCs w:val="18"/>
+          <w:lang w:val="de-DE"/>
+        </w:rPr>
+        <w:t>/</w:t>
+      </w:r>
+      <w:proofErr w:type="spellStart"/>
+      <w:r>
+        <w:rPr>
+          <w:rFonts w:ascii="Arial" w:hAnsi="Arial" w:cs="Arial"/>
+          <w:sz w:val="18"/>
+          <w:szCs w:val="18"/>
+          <w:lang w:val="de-DE"/>
+        </w:rPr>
+        <w:t>docs</w:t>
+      </w:r>
+      <w:proofErr w:type="spellEnd"/>
+      <w:r>
+        <w:rPr>
+          <w:rFonts w:ascii="Arial" w:hAnsi="Arial" w:cs="Arial"/>
+          <w:sz w:val="18"/>
+          <w:szCs w:val="18"/>
+          <w:lang w:val="de-DE"/>
+        </w:rPr>
+        <w:t>/</w:t>
+      </w:r>
+      <w:proofErr w:type="spellStart"/>
+      <w:r>
+        <w:rPr>
+          <w:rFonts w:ascii="Arial" w:hAnsi="Arial" w:cs="Arial"/>
+          <w:sz w:val="18"/>
+          <w:szCs w:val="18"/>
+          <w:lang w:val="de-DE"/>
+        </w:rPr>
+        <w:t>others</w:t>
+      </w:r>
+      <w:proofErr w:type="spellEnd"/>
+      <w:r>
+        <w:rPr>
+          <w:rFonts w:ascii="Arial" w:hAnsi="Arial" w:cs="Arial"/>
+          <w:sz w:val="18"/>
+          <w:szCs w:val="18"/>
+          <w:lang w:val="de-DE"/>
+        </w:rPr>
+        <w:t>)</w:t>
+      </w:r>
+      <w:r>
+        <w:rPr>
+          <w:rFonts w:ascii="Arial" w:hAnsi="Arial" w:cs="Arial"/>
+          <w:sz w:val="18"/>
+          <w:szCs w:val="18"/>
+          <w:lang w:val="de-DE"/>
+        </w:rPr>
+        <w:t xml:space="preserve"> </w:t>
+      </w:r>
+      <w:proofErr w:type="spellStart"/>
+      <w:r>
+        <w:rPr>
+          <w:rFonts w:ascii="Arial" w:hAnsi="Arial" w:cs="Arial"/>
+          <w:sz w:val="18"/>
+          <w:szCs w:val="18"/>
+          <w:lang w:val="de-DE"/>
+        </w:rPr>
+        <w:t>for</w:t>
+      </w:r>
+      <w:proofErr w:type="spellEnd"/>
+      <w:r>
+        <w:rPr>
+          <w:rFonts w:ascii="Arial" w:hAnsi="Arial" w:cs="Arial"/>
+          <w:sz w:val="18"/>
+          <w:szCs w:val="18"/>
+          <w:lang w:val="de-DE"/>
+        </w:rPr>
+        <w:t xml:space="preserve"> all </w:t>
+      </w:r>
+      <w:proofErr w:type="spellStart"/>
+      <w:r>
+        <w:rPr>
+          <w:rFonts w:ascii="Arial" w:hAnsi="Arial" w:cs="Arial"/>
+          <w:sz w:val="18"/>
+          <w:szCs w:val="18"/>
+          <w:lang w:val="de-DE"/>
+        </w:rPr>
+        <w:t>indicative</w:t>
+      </w:r>
+      <w:proofErr w:type="spellEnd"/>
+      <w:r>
+        <w:rPr>
+          <w:rFonts w:ascii="Arial" w:hAnsi="Arial" w:cs="Arial"/>
+          <w:sz w:val="18"/>
+          <w:szCs w:val="18"/>
+          <w:lang w:val="de-DE"/>
+        </w:rPr>
+        <w:t xml:space="preserve"> </w:t>
+      </w:r>
+      <w:proofErr w:type="spellStart"/>
+      <w:r>
+        <w:rPr>
+          <w:rFonts w:ascii="Arial" w:hAnsi="Arial" w:cs="Arial"/>
+          <w:sz w:val="18"/>
+          <w:szCs w:val="18"/>
+          <w:lang w:val="de-DE"/>
+        </w:rPr>
+        <w:t>values</w:t>
+      </w:r>
+      <w:proofErr w:type="spellEnd"/>
+      <w:r>
+        <w:rPr>
+          <w:rFonts w:ascii="Arial" w:hAnsi="Arial" w:cs="Arial"/>
+          <w:sz w:val="18"/>
+          <w:szCs w:val="18"/>
+          <w:lang w:val="de-DE"/>
+        </w:rPr>
+        <w:t>.</w:t>
+      </w:r>
+    </w:p>
+  </w:footnote>
+  <w:footnote w:id="10">
     <w:p>
       <w:pPr>
         <w:pStyle w:val="FootnoteText"/>
@@ -4864,7 +6605,6 @@
           <w:id w:val="-1559170337"/>
           <w:showingPlcHdr/>
         </w:sdtPr>
-        <w:sdtEndPr/>
         <w:sdtContent>
           <w:tc>
             <w:tcPr>
@@ -4895,7 +6635,6 @@
           <w:id w:val="-861672497"/>
           <w:text/>
         </w:sdtPr>
-        <w:sdtEndPr/>
         <w:sdtContent>
           <w:tc>
             <w:tcPr>
@@ -5570,6 +7309,119 @@
     </w:lvl>
   </w:abstractNum>
   <w:abstractNum w:abstractNumId="5">
+    <w:nsid w:val="47525862"/>
+    <w:multiLevelType w:val="hybridMultilevel"/>
+    <w:tmpl w:val="C1A2D56E"/>
+    <w:lvl w:ilvl="0" w:tplc="04090001">
+      <w:start w:val="1"/>
+      <w:numFmt w:val="bullet"/>
+      <w:lvlText w:val=""/>
+      <w:lvlJc w:val="left"/>
+      <w:pPr>
+        <w:ind w:left="720" w:hanging="360"/>
+      </w:pPr>
+      <w:rPr>
+        <w:rFonts w:ascii="Symbol" w:hAnsi="Symbol" w:hint="default"/>
+      </w:rPr>
+    </w:lvl>
+    <w:lvl w:ilvl="1" w:tplc="04090003" w:tentative="1">
+      <w:start w:val="1"/>
+      <w:numFmt w:val="bullet"/>
+      <w:lvlText w:val="o"/>
+      <w:lvlJc w:val="left"/>
+      <w:pPr>
+        <w:ind w:left="1440" w:hanging="360"/>
+      </w:pPr>
+      <w:rPr>
+        <w:rFonts w:ascii="Courier New" w:hAnsi="Courier New" w:hint="default"/>
+      </w:rPr>
+    </w:lvl>
+    <w:lvl w:ilvl="2" w:tplc="04090005" w:tentative="1">
+      <w:start w:val="1"/>
+      <w:numFmt w:val="bullet"/>
+      <w:lvlText w:val=""/>
+      <w:lvlJc w:val="left"/>
+      <w:pPr>
+        <w:ind w:left="2160" w:hanging="360"/>
+      </w:pPr>
+      <w:rPr>
+        <w:rFonts w:ascii="Wingdings" w:hAnsi="Wingdings" w:hint="default"/>
+      </w:rPr>
+    </w:lvl>
+    <w:lvl w:ilvl="3" w:tplc="04090001" w:tentative="1">
+      <w:start w:val="1"/>
+      <w:numFmt w:val="bullet"/>
+      <w:lvlText w:val=""/>
+      <w:lvlJc w:val="left"/>
+      <w:pPr>
+        <w:ind w:left="2880" w:hanging="360"/>
+      </w:pPr>
+      <w:rPr>
+        <w:rFonts w:ascii="Symbol" w:hAnsi="Symbol" w:hint="default"/>
+      </w:rPr>
+    </w:lvl>
+    <w:lvl w:ilvl="4" w:tplc="04090003" w:tentative="1">
+      <w:start w:val="1"/>
+      <w:numFmt w:val="bullet"/>
+      <w:lvlText w:val="o"/>
+      <w:lvlJc w:val="left"/>
+      <w:pPr>
+        <w:ind w:left="3600" w:hanging="360"/>
+      </w:pPr>
+      <w:rPr>
+        <w:rFonts w:ascii="Courier New" w:hAnsi="Courier New" w:hint="default"/>
+      </w:rPr>
+    </w:lvl>
+    <w:lvl w:ilvl="5" w:tplc="04090005" w:tentative="1">
+      <w:start w:val="1"/>
+      <w:numFmt w:val="bullet"/>
+      <w:lvlText w:val=""/>
+      <w:lvlJc w:val="left"/>
+      <w:pPr>
+        <w:ind w:left="4320" w:hanging="360"/>
+      </w:pPr>
+      <w:rPr>
+        <w:rFonts w:ascii="Wingdings" w:hAnsi="Wingdings" w:hint="default"/>
+      </w:rPr>
+    </w:lvl>
+    <w:lvl w:ilvl="6" w:tplc="04090001" w:tentative="1">
+      <w:start w:val="1"/>
+      <w:numFmt w:val="bullet"/>
+      <w:lvlText w:val=""/>
+      <w:lvlJc w:val="left"/>
+      <w:pPr>
+        <w:ind w:left="5040" w:hanging="360"/>
+      </w:pPr>
+      <w:rPr>
+        <w:rFonts w:ascii="Symbol" w:hAnsi="Symbol" w:hint="default"/>
+      </w:rPr>
+    </w:lvl>
+    <w:lvl w:ilvl="7" w:tplc="04090003" w:tentative="1">
+      <w:start w:val="1"/>
+      <w:numFmt w:val="bullet"/>
+      <w:lvlText w:val="o"/>
+      <w:lvlJc w:val="left"/>
+      <w:pPr>
+        <w:ind w:left="5760" w:hanging="360"/>
+      </w:pPr>
+      <w:rPr>
+        <w:rFonts w:ascii="Courier New" w:hAnsi="Courier New" w:hint="default"/>
+      </w:rPr>
+    </w:lvl>
+    <w:lvl w:ilvl="8" w:tplc="04090005" w:tentative="1">
+      <w:start w:val="1"/>
+      <w:numFmt w:val="bullet"/>
+      <w:lvlText w:val=""/>
+      <w:lvlJc w:val="left"/>
+      <w:pPr>
+        <w:ind w:left="6480" w:hanging="360"/>
+      </w:pPr>
+      <w:rPr>
+        <w:rFonts w:ascii="Wingdings" w:hAnsi="Wingdings" w:hint="default"/>
+      </w:rPr>
+    </w:lvl>
+  </w:abstractNum>
+  <w:abstractNum w:abstractNumId="6">
     <w:nsid w:val="47F968FF"/>
     <w:multiLevelType w:val="hybridMultilevel"/>
     <w:tmpl w:val="AFB68826"/>
@@ -5695,10 +7547,13 @@
     <w:abstractNumId w:val="4"/>
   </w:num>
   <w:num w:numId="5">
-    <w:abstractNumId w:val="5"/>
+    <w:abstractNumId w:val="6"/>
   </w:num>
   <w:num w:numId="6">
     <w:abstractNumId w:val="1"/>
+  </w:num>
+  <w:num w:numId="7">
+    <w:abstractNumId w:val="5"/>
   </w:num>
 </w:numbering>
 </file>
@@ -8616,7 +10471,7 @@
   <dgm:whole/>
   <dgm:extLst>
     <a:ext uri="http://schemas.microsoft.com/office/drawing/2008/diagram">
-      <dsp:dataModelExt xmlns:dsp="http://schemas.microsoft.com/office/drawing/2008/diagram" relId="rId20" minVer="http://schemas.openxmlformats.org/drawingml/2006/diagram"/>
+      <dsp:dataModelExt xmlns:dsp="http://schemas.microsoft.com/office/drawing/2008/diagram" relId="rId22" minVer="http://schemas.openxmlformats.org/drawingml/2006/diagram"/>
     </a:ext>
   </dgm:extLst>
 </dgm:dataModel>
@@ -11235,7 +13090,7 @@
 </file>
 
 <file path=customXml/itemProps1.xml><?xml version="1.0" encoding="utf-8"?>
-<ds:datastoreItem xmlns:ds="http://schemas.openxmlformats.org/officeDocument/2006/customXml" ds:itemID="{C36552CD-CFAF-254B-AA9C-BA275348CAC0}">
+<ds:datastoreItem xmlns:ds="http://schemas.openxmlformats.org/officeDocument/2006/customXml" ds:itemID="{1AA30871-4708-B64B-A779-2C70060533B1}">
   <ds:schemaRefs>
     <ds:schemaRef ds:uri="http://schemas.openxmlformats.org/officeDocument/2006/bibliography"/>
   </ds:schemaRefs>

</xml_diff>

<commit_message>
volcano stuff added (V00)
</commit_message>
<xml_diff>
--- a/docs/climada_module_eq_global.docx
+++ b/docs/climada_module_eq_global.docx
@@ -363,14 +363,7 @@
         <w:rPr>
           <w:rFonts w:ascii="Arial" w:hAnsi="Arial" w:cs="Arial"/>
         </w:rPr>
-        <w:t xml:space="preserve">, you can run the module </w:t>
-      </w:r>
-      <w:proofErr w:type="spellStart"/>
-      <w:r>
-        <w:rPr>
-          <w:rFonts w:ascii="Arial" w:hAnsi="Arial" w:cs="Arial"/>
-        </w:rPr>
-        <w:t>as:</w:t>
+        <w:t>, you can run the module as:</w:t>
       </w:r>
     </w:p>
     <w:p>
@@ -380,7 +373,6 @@
           <w:spacing w:val="29"/>
         </w:rPr>
       </w:pPr>
-      <w:proofErr w:type="spellEnd"/>
     </w:p>
     <w:p>
       <w:pPr>
@@ -484,55 +476,45 @@
         <w:rPr>
           <w:rFonts w:ascii="Arial" w:eastAsia="Arial" w:hAnsi="Arial"/>
         </w:rPr>
-        <w:t xml:space="preserve"> module does also</w:t>
+        <w:t xml:space="preserve"> module does al</w:t>
       </w:r>
       <w:r>
         <w:rPr>
           <w:rFonts w:ascii="Arial" w:eastAsia="Arial" w:hAnsi="Arial"/>
         </w:rPr>
-        <w:t xml:space="preserve"> contain a simple </w:t>
+        <w:t>so contain a simple volcano</w:t>
+      </w:r>
+      <w:r>
+        <w:rPr>
+          <w:rFonts w:ascii="Arial" w:eastAsia="Arial" w:hAnsi="Arial"/>
+        </w:rPr>
+        <w:t xml:space="preserve"> model …</w:t>
+      </w:r>
+      <w:r>
+        <w:rPr>
+          <w:rFonts w:ascii="Arial" w:eastAsia="Arial" w:hAnsi="Arial"/>
+        </w:rPr>
+        <w:t xml:space="preserve"> see </w:t>
       </w:r>
       <w:proofErr w:type="spellStart"/>
       <w:r>
         <w:rPr>
+          <w:rFonts w:ascii="Courier" w:eastAsia="Arial" w:hAnsi="Courier"/>
+        </w:rPr>
+        <w:t>v</w:t>
+      </w:r>
+      <w:r>
+        <w:rPr>
+          <w:rFonts w:ascii="Courier" w:eastAsia="Arial" w:hAnsi="Courier"/>
+        </w:rPr>
+        <w:t>q_volcano_list_read</w:t>
+      </w:r>
+      <w:proofErr w:type="spellEnd"/>
+      <w:r>
+        <w:rPr>
           <w:rFonts w:ascii="Arial" w:eastAsia="Arial" w:hAnsi="Arial"/>
         </w:rPr>
-        <w:t>volcanoe</w:t>
-      </w:r>
-      <w:proofErr w:type="spellEnd"/>
-      <w:r>
-        <w:rPr>
-          <w:rFonts w:ascii="Arial" w:eastAsia="Arial" w:hAnsi="Arial"/>
-        </w:rPr>
-        <w:t xml:space="preserve"> model …</w:t>
-      </w:r>
-      <w:r>
-        <w:rPr>
-          <w:rFonts w:ascii="Arial" w:eastAsia="Arial" w:hAnsi="Arial"/>
-        </w:rPr>
-        <w:t xml:space="preserve"> see </w:t>
-      </w:r>
-      <w:bookmarkStart w:id="0" w:name="_GoBack"/>
-      <w:proofErr w:type="spellStart"/>
-      <w:r>
-        <w:rPr>
-          <w:rFonts w:ascii="Courier" w:eastAsia="Arial" w:hAnsi="Courier"/>
-        </w:rPr>
-        <w:t>eq_volcano_list_read</w:t>
-      </w:r>
-      <w:proofErr w:type="spellEnd"/>
-      <w:r>
-        <w:rPr>
-          <w:rFonts w:ascii="Arial" w:eastAsia="Arial" w:hAnsi="Arial"/>
-        </w:rPr>
-        <w:t xml:space="preserve"> </w:t>
-      </w:r>
-      <w:bookmarkEnd w:id="0"/>
-      <w:r>
-        <w:rPr>
-          <w:rFonts w:ascii="Arial" w:eastAsia="Arial" w:hAnsi="Arial"/>
-        </w:rPr>
-        <w:t>(more to come soon)</w:t>
+        <w:t xml:space="preserve"> (more to come soon)</w:t>
       </w:r>
     </w:p>
     <w:p>
@@ -617,6 +599,7 @@
           <w:id w:val="-1763290732"/>
           <w:citation/>
         </w:sdtPr>
+        <w:sdtEndPr/>
         <w:sdtContent>
           <w:r>
             <w:rPr>
@@ -1503,37 +1486,15 @@
           <w:rFonts w:ascii="Arial" w:hAnsi="Arial"/>
         </w:rPr>
       </w:pPr>
-      <w:r>
-        <w:rPr>
-          <w:rFonts w:ascii="Arial" w:hAnsi="Arial"/>
-        </w:rPr>
-        <w:fldChar w:fldCharType="begin"/>
-      </w:r>
-      <w:r>
-        <w:rPr>
-          <w:rFonts w:ascii="Arial" w:hAnsi="Arial"/>
-        </w:rPr>
-        <w:instrText xml:space="preserve"> HYPERLINK "http://volcano.si.edu" </w:instrText>
-      </w:r>
-      <w:r>
-        <w:rPr>
-          <w:rFonts w:ascii="Arial" w:hAnsi="Arial"/>
-        </w:rPr>
-        <w:fldChar w:fldCharType="separate"/>
-      </w:r>
-      <w:r>
-        <w:rPr>
-          <w:rStyle w:val="Hyperlink"/>
-          <w:rFonts w:ascii="Arial" w:hAnsi="Arial"/>
-        </w:rPr>
-        <w:t>http://volcano.si.edu</w:t>
-      </w:r>
-      <w:r>
-        <w:rPr>
-          <w:rFonts w:ascii="Arial" w:hAnsi="Arial"/>
-        </w:rPr>
-        <w:fldChar w:fldCharType="end"/>
-      </w:r>
+      <w:hyperlink r:id="rId12" w:history="1">
+        <w:r>
+          <w:rPr>
+            <w:rStyle w:val="Hyperlink"/>
+            <w:rFonts w:ascii="Arial" w:hAnsi="Arial"/>
+          </w:rPr>
+          <w:t>http://volcano.si.edu</w:t>
+        </w:r>
+      </w:hyperlink>
       <w:r>
         <w:rPr>
           <w:rFonts w:ascii="Arial" w:hAnsi="Arial"/>
@@ -1609,7 +1570,7 @@
         </w:rPr>
         <w:t xml:space="preserve"> points in data completeness for the Holocene eruption record. </w:t>
       </w:r>
-      <w:hyperlink r:id="rId12" w:history="1">
+      <w:hyperlink r:id="rId13" w:history="1">
         <w:r>
           <w:rPr>
             <w:rStyle w:val="Hyperlink"/>
@@ -1665,7 +1626,7 @@
                     <pic:cNvPicPr/>
                   </pic:nvPicPr>
                   <pic:blipFill>
-                    <a:blip r:embed="rId13">
+                    <a:blip r:embed="rId14">
                       <a:extLst>
                         <a:ext uri="{28A0092B-C50C-407E-A947-70E740481C1C}">
                           <a14:useLocalDpi xmlns:a14="http://schemas.microsoft.com/office/drawing/2010/main" val="0"/>
@@ -1738,10 +1699,10 @@
           <w:szCs w:val="22"/>
         </w:rPr>
         <w:sectPr>
-          <w:headerReference w:type="default" r:id="rId14"/>
-          <w:footerReference w:type="default" r:id="rId15"/>
-          <w:headerReference w:type="first" r:id="rId16"/>
-          <w:footerReference w:type="first" r:id="rId17"/>
+          <w:headerReference w:type="default" r:id="rId15"/>
+          <w:footerReference w:type="default" r:id="rId16"/>
+          <w:headerReference w:type="first" r:id="rId17"/>
+          <w:footerReference w:type="first" r:id="rId18"/>
           <w:pgSz w:w="11907" w:h="16839" w:code="9"/>
           <w:pgMar w:top="1702" w:right="822" w:bottom="1276" w:left="1588" w:header="567" w:footer="397" w:gutter="0"/>
           <w:cols w:space="708"/>
@@ -1848,7 +1809,7 @@
             <wp:cNvGraphicFramePr/>
             <a:graphic xmlns:a="http://schemas.openxmlformats.org/drawingml/2006/main">
               <a:graphicData uri="http://schemas.openxmlformats.org/drawingml/2006/diagram">
-                <dgm:relIds xmlns:dgm="http://schemas.openxmlformats.org/drawingml/2006/diagram" xmlns:r="http://schemas.openxmlformats.org/officeDocument/2006/relationships" r:dm="rId18" r:lo="rId19" r:qs="rId20" r:cs="rId21"/>
+                <dgm:relIds xmlns:dgm="http://schemas.openxmlformats.org/drawingml/2006/diagram" xmlns:r="http://schemas.openxmlformats.org/officeDocument/2006/relationships" r:dm="rId19" r:lo="rId20" r:qs="rId21" r:cs="rId22"/>
               </a:graphicData>
             </a:graphic>
             <wp14:sizeRelH relativeFrom="page">
@@ -2085,7 +2046,7 @@
                               </w:rPr>
                               <w:t xml:space="preserve">Download: </w:t>
                             </w:r>
-                            <w:hyperlink r:id="rId23" w:history="1">
+                            <w:hyperlink r:id="rId24" w:history="1">
                               <w:r>
                                 <w:rPr>
                                   <w:rStyle w:val="Hyperlink"/>
@@ -2219,7 +2180,7 @@
                         </w:rPr>
                         <w:t xml:space="preserve">Download: </w:t>
                       </w:r>
-                      <w:hyperlink r:id="rId24" w:history="1">
+                      <w:hyperlink r:id="rId25" w:history="1">
                         <w:r>
                           <w:rPr>
                             <w:rStyle w:val="Hyperlink"/>
@@ -2605,7 +2566,7 @@
                               </w:rPr>
                               <w:t xml:space="preserve">Download: </w:t>
                             </w:r>
-                            <w:hyperlink r:id="rId25" w:history="1">
+                            <w:hyperlink r:id="rId26" w:history="1">
                               <w:r>
                                 <w:rPr>
                                   <w:rStyle w:val="Hyperlink"/>
@@ -2706,7 +2667,7 @@
                         </w:rPr>
                         <w:t xml:space="preserve">Download: </w:t>
                       </w:r>
-                      <w:hyperlink r:id="rId26" w:history="1">
+                      <w:hyperlink r:id="rId27" w:history="1">
                         <w:r>
                           <w:rPr>
                             <w:rStyle w:val="Hyperlink"/>
@@ -3016,7 +2977,7 @@
                     <pic:cNvPicPr/>
                   </pic:nvPicPr>
                   <pic:blipFill>
-                    <a:blip r:embed="rId27">
+                    <a:blip r:embed="rId28">
                       <a:extLst>
                         <a:ext uri="{28A0092B-C50C-407E-A947-70E740481C1C}">
                           <a14:useLocalDpi xmlns:a14="http://schemas.microsoft.com/office/drawing/2010/main" val="0"/>
@@ -3341,7 +3302,27 @@
         <w:rPr>
           <w:rFonts w:ascii="Arial" w:hAnsi="Arial"/>
         </w:rPr>
-        <w:t>H+114.407, 0&lt;H&lt;</w:t>
+        <w:t xml:space="preserve">H+114.407, </w:t>
+      </w:r>
+      <w:r>
+        <w:rPr>
+          <w:rFonts w:ascii="Arial" w:hAnsi="Arial"/>
+        </w:rPr>
+        <w:tab/>
+      </w:r>
+      <w:r>
+        <w:rPr>
+          <w:rFonts w:ascii="Arial" w:hAnsi="Arial"/>
+        </w:rPr>
+        <w:t>0&lt;</w:t>
+      </w:r>
+      <w:bookmarkStart w:id="0" w:name="_GoBack"/>
+      <w:bookmarkEnd w:id="0"/>
+      <w:r>
+        <w:rPr>
+          <w:rFonts w:ascii="Arial" w:hAnsi="Arial"/>
+        </w:rPr>
+        <w:t>H&lt;</w:t>
       </w:r>
       <w:proofErr w:type="spellStart"/>
       <w:r>
@@ -3390,6 +3371,12 @@
           <w:rFonts w:ascii="Arial" w:hAnsi="Arial"/>
         </w:rPr>
         <w:t xml:space="preserve">H−770.17, </w:t>
+      </w:r>
+      <w:r>
+        <w:rPr>
+          <w:rFonts w:ascii="Arial" w:hAnsi="Arial"/>
+        </w:rPr>
+        <w:tab/>
       </w:r>
       <w:proofErr w:type="spellStart"/>
       <w:r>
@@ -3568,7 +3555,7 @@
                     <pic:cNvPicPr/>
                   </pic:nvPicPr>
                   <pic:blipFill rotWithShape="1">
-                    <a:blip r:embed="rId28">
+                    <a:blip r:embed="rId29">
                       <a:extLst>
                         <a:ext uri="{28A0092B-C50C-407E-A947-70E740481C1C}">
                           <a14:useLocalDpi xmlns:a14="http://schemas.microsoft.com/office/drawing/2010/main" val="0"/>
@@ -4468,7 +4455,7 @@
                     <pic:cNvPicPr/>
                   </pic:nvPicPr>
                   <pic:blipFill>
-                    <a:blip r:embed="rId29">
+                    <a:blip r:embed="rId30">
                       <a:extLst>
                         <a:ext uri="{28A0092B-C50C-407E-A947-70E740481C1C}">
                           <a14:useLocalDpi xmlns:a14="http://schemas.microsoft.com/office/drawing/2010/main" val="0"/>
@@ -4635,6 +4622,7 @@
           <w:id w:val="113721763"/>
           <w:citation/>
         </w:sdtPr>
+        <w:sdtEndPr/>
         <w:sdtContent>
           <w:r>
             <w:rPr>
@@ -5113,7 +5101,7 @@
       </w:pPr>
     </w:p>
     <w:sectPr>
-      <w:footerReference w:type="default" r:id="rId30"/>
+      <w:footerReference w:type="default" r:id="rId31"/>
       <w:pgSz w:w="11907" w:h="16839" w:code="9"/>
       <w:pgMar w:top="1702" w:right="822" w:bottom="1276" w:left="1588" w:header="567" w:footer="397" w:gutter="0"/>
       <w:cols w:space="708"/>
@@ -5264,7 +5252,7 @@
           <w:rPr>
             <w:noProof/>
           </w:rPr>
-          <w:t>7</w:t>
+          <w:t>5</w:t>
         </w:r>
         <w:r>
           <w:rPr>
@@ -6605,6 +6593,7 @@
           <w:id w:val="-1559170337"/>
           <w:showingPlcHdr/>
         </w:sdtPr>
+        <w:sdtEndPr/>
         <w:sdtContent>
           <w:tc>
             <w:tcPr>
@@ -6635,6 +6624,7 @@
           <w:id w:val="-861672497"/>
           <w:text/>
         </w:sdtPr>
+        <w:sdtEndPr/>
         <w:sdtContent>
           <w:tc>
             <w:tcPr>
@@ -10471,7 +10461,7 @@
   <dgm:whole/>
   <dgm:extLst>
     <a:ext uri="http://schemas.microsoft.com/office/drawing/2008/diagram">
-      <dsp:dataModelExt xmlns:dsp="http://schemas.microsoft.com/office/drawing/2008/diagram" relId="rId22" minVer="http://schemas.openxmlformats.org/drawingml/2006/diagram"/>
+      <dsp:dataModelExt xmlns:dsp="http://schemas.microsoft.com/office/drawing/2008/diagram" relId="rId23" minVer="http://schemas.openxmlformats.org/drawingml/2006/diagram"/>
     </a:ext>
   </dgm:extLst>
 </dgm:dataModel>
@@ -13090,7 +13080,7 @@
 </file>
 
 <file path=customXml/itemProps1.xml><?xml version="1.0" encoding="utf-8"?>
-<ds:datastoreItem xmlns:ds="http://schemas.openxmlformats.org/officeDocument/2006/customXml" ds:itemID="{1AA30871-4708-B64B-A779-2C70060533B1}">
+<ds:datastoreItem xmlns:ds="http://schemas.openxmlformats.org/officeDocument/2006/customXml" ds:itemID="{39DF2776-801A-B846-B81A-1E464BC763EC}">
   <ds:schemaRefs>
     <ds:schemaRef ds:uri="http://schemas.openxmlformats.org/officeDocument/2006/bibliography"/>
   </ds:schemaRefs>

</xml_diff>

<commit_message>
doc data source added
link to USGS data page added
</commit_message>
<xml_diff>
--- a/docs/climada_module_eq_global.docx
+++ b/docs/climada_module_eq_global.docx
@@ -49,13 +49,11 @@
         </w:rPr>
         <w:t xml:space="preserve">                                                                   </w:t>
       </w:r>
-      <w:bookmarkStart w:id="0" w:name="_GoBack"/>
-      <w:bookmarkEnd w:id="0"/>
       <w:r>
         <w:rPr>
           <w:rFonts w:ascii="Arial" w:eastAsia="Arial" w:hAnsi="Arial" w:cs="Arial"/>
         </w:rPr>
-        <w:t>11</w:t>
+        <w:t>21</w:t>
       </w:r>
       <w:r>
         <w:rPr>
@@ -67,7 +65,13 @@
         <w:rPr>
           <w:rFonts w:ascii="Arial" w:eastAsia="Arial" w:hAnsi="Arial" w:cs="Arial"/>
         </w:rPr>
-        <w:t>March 2015</w:t>
+        <w:t>July</w:t>
+      </w:r>
+      <w:r>
+        <w:rPr>
+          <w:rFonts w:ascii="Arial" w:eastAsia="Arial" w:hAnsi="Arial" w:cs="Arial"/>
+        </w:rPr>
+        <w:t xml:space="preserve"> 2015</w:t>
       </w:r>
     </w:p>
     <w:p>
@@ -150,6 +154,8 @@
         </w:rPr>
         <w:t xml:space="preserve"> </w:t>
       </w:r>
+      <w:bookmarkStart w:id="0" w:name="_GoBack"/>
+      <w:bookmarkEnd w:id="0"/>
     </w:p>
     <w:p>
       <w:pPr>
@@ -2053,6 +2059,54 @@
         <w:rPr>
           <w:rFonts w:ascii="Arial" w:hAnsi="Arial"/>
         </w:rPr>
+        <w:t xml:space="preserve">USGS page with many datasets (i.e. local/regional </w:t>
+      </w:r>
+      <w:proofErr w:type="spellStart"/>
+      <w:r>
+        <w:rPr>
+          <w:rFonts w:ascii="Arial" w:hAnsi="Arial"/>
+        </w:rPr>
+        <w:t>catalogs</w:t>
+      </w:r>
+      <w:proofErr w:type="spellEnd"/>
+      <w:r>
+        <w:rPr>
+          <w:rFonts w:ascii="Arial" w:hAnsi="Arial"/>
+        </w:rPr>
+        <w:t xml:space="preserve"> of higher resolution etc.)</w:t>
+      </w:r>
+      <w:r>
+        <w:rPr>
+          <w:rFonts w:ascii="Arial" w:hAnsi="Arial"/>
+        </w:rPr>
+        <w:t xml:space="preserve"> </w:t>
+      </w:r>
+      <w:hyperlink r:id="rId15" w:history="1">
+        <w:r>
+          <w:rPr>
+            <w:rStyle w:val="Hyperlink"/>
+            <w:rFonts w:ascii="Arial" w:hAnsi="Arial"/>
+            <w:lang w:val="en-US"/>
+          </w:rPr>
+          <w:t>http://earthquake.usgs.gov/data/</w:t>
+        </w:r>
+      </w:hyperlink>
+    </w:p>
+    <w:p>
+      <w:pPr>
+        <w:pStyle w:val="ListParagraph"/>
+        <w:numPr>
+          <w:ilvl w:val="0"/>
+          <w:numId w:val="7"/>
+        </w:numPr>
+        <w:rPr>
+          <w:rFonts w:ascii="Arial" w:hAnsi="Arial"/>
+        </w:rPr>
+      </w:pPr>
+      <w:r>
+        <w:rPr>
+          <w:rFonts w:ascii="Arial" w:hAnsi="Arial"/>
+        </w:rPr>
         <w:t>NEXT</w:t>
       </w:r>
     </w:p>
@@ -2084,10 +2138,10 @@
           <w:szCs w:val="22"/>
         </w:rPr>
         <w:sectPr>
-          <w:headerReference w:type="default" r:id="rId15"/>
-          <w:footerReference w:type="default" r:id="rId16"/>
-          <w:headerReference w:type="first" r:id="rId17"/>
-          <w:footerReference w:type="first" r:id="rId18"/>
+          <w:headerReference w:type="default" r:id="rId16"/>
+          <w:footerReference w:type="default" r:id="rId17"/>
+          <w:headerReference w:type="first" r:id="rId18"/>
+          <w:footerReference w:type="first" r:id="rId19"/>
           <w:pgSz w:w="11907" w:h="16839" w:code="9"/>
           <w:pgMar w:top="1702" w:right="822" w:bottom="1276" w:left="1588" w:header="567" w:footer="397" w:gutter="0"/>
           <w:cols w:space="708"/>
@@ -2194,7 +2248,7 @@
             <wp:cNvGraphicFramePr/>
             <a:graphic xmlns:a="http://schemas.openxmlformats.org/drawingml/2006/main">
               <a:graphicData uri="http://schemas.openxmlformats.org/drawingml/2006/diagram">
-                <dgm:relIds xmlns:dgm="http://schemas.openxmlformats.org/drawingml/2006/diagram" xmlns:r="http://schemas.openxmlformats.org/officeDocument/2006/relationships" r:dm="rId19" r:lo="rId20" r:qs="rId21" r:cs="rId22"/>
+                <dgm:relIds xmlns:dgm="http://schemas.openxmlformats.org/drawingml/2006/diagram" xmlns:r="http://schemas.openxmlformats.org/officeDocument/2006/relationships" r:dm="rId20" r:lo="rId21" r:qs="rId22" r:cs="rId23"/>
               </a:graphicData>
             </a:graphic>
             <wp14:sizeRelH relativeFrom="page">
@@ -2431,7 +2485,7 @@
                               </w:rPr>
                               <w:t xml:space="preserve">Download: </w:t>
                             </w:r>
-                            <w:hyperlink r:id="rId24" w:history="1">
+                            <w:hyperlink r:id="rId25" w:history="1">
                               <w:r>
                                 <w:rPr>
                                   <w:rStyle w:val="Hyperlink"/>
@@ -2565,7 +2619,7 @@
                         </w:rPr>
                         <w:t xml:space="preserve">Download: </w:t>
                       </w:r>
-                      <w:hyperlink r:id="rId25" w:history="1">
+                      <w:hyperlink r:id="rId26" w:history="1">
                         <w:r>
                           <w:rPr>
                             <w:rStyle w:val="Hyperlink"/>
@@ -2951,7 +3005,7 @@
                               </w:rPr>
                               <w:t xml:space="preserve">Download: </w:t>
                             </w:r>
-                            <w:hyperlink r:id="rId26" w:history="1">
+                            <w:hyperlink r:id="rId27" w:history="1">
                               <w:r>
                                 <w:rPr>
                                   <w:rStyle w:val="Hyperlink"/>
@@ -3052,7 +3106,7 @@
                         </w:rPr>
                         <w:t xml:space="preserve">Download: </w:t>
                       </w:r>
-                      <w:hyperlink r:id="rId27" w:history="1">
+                      <w:hyperlink r:id="rId28" w:history="1">
                         <w:r>
                           <w:rPr>
                             <w:rStyle w:val="Hyperlink"/>
@@ -3386,7 +3440,7 @@
                     <pic:cNvPicPr/>
                   </pic:nvPicPr>
                   <pic:blipFill>
-                    <a:blip r:embed="rId28">
+                    <a:blip r:embed="rId29">
                       <a:extLst>
                         <a:ext uri="{28A0092B-C50C-407E-A947-70E740481C1C}">
                           <a14:useLocalDpi xmlns:a14="http://schemas.microsoft.com/office/drawing/2010/main" val="0"/>
@@ -3976,7 +4030,7 @@
                     <pic:cNvPicPr/>
                   </pic:nvPicPr>
                   <pic:blipFill rotWithShape="1">
-                    <a:blip r:embed="rId29">
+                    <a:blip r:embed="rId30">
                       <a:extLst>
                         <a:ext uri="{28A0092B-C50C-407E-A947-70E740481C1C}">
                           <a14:useLocalDpi xmlns:a14="http://schemas.microsoft.com/office/drawing/2010/main" val="0"/>
@@ -4876,7 +4930,7 @@
                     <pic:cNvPicPr/>
                   </pic:nvPicPr>
                   <pic:blipFill>
-                    <a:blip r:embed="rId30">
+                    <a:blip r:embed="rId31">
                       <a:extLst>
                         <a:ext uri="{28A0092B-C50C-407E-A947-70E740481C1C}">
                           <a14:useLocalDpi xmlns:a14="http://schemas.microsoft.com/office/drawing/2010/main" val="0"/>
@@ -5522,7 +5576,7 @@
       </w:pPr>
     </w:p>
     <w:sectPr>
-      <w:footerReference w:type="default" r:id="rId31"/>
+      <w:footerReference w:type="default" r:id="rId32"/>
       <w:pgSz w:w="11907" w:h="16839" w:code="9"/>
       <w:pgMar w:top="1702" w:right="822" w:bottom="1276" w:left="1588" w:header="567" w:footer="397" w:gutter="0"/>
       <w:cols w:space="708"/>
@@ -5673,7 +5727,7 @@
           <w:rPr>
             <w:noProof/>
           </w:rPr>
-          <w:t>4</w:t>
+          <w:t>7</w:t>
         </w:r>
         <w:r>
           <w:rPr>
@@ -8216,7 +8270,6 @@
   <w:style w:type="character" w:default="1" w:styleId="DefaultParagraphFont">
     <w:name w:val="Default Paragraph Font"/>
     <w:uiPriority w:val="1"/>
-    <w:semiHidden/>
     <w:unhideWhenUsed/>
   </w:style>
   <w:style w:type="table" w:default="1" w:styleId="TableNormal">
@@ -8831,7 +8884,6 @@
   <w:style w:type="character" w:default="1" w:styleId="DefaultParagraphFont">
     <w:name w:val="Default Paragraph Font"/>
     <w:uiPriority w:val="1"/>
-    <w:semiHidden/>
     <w:unhideWhenUsed/>
   </w:style>
   <w:style w:type="table" w:default="1" w:styleId="TableNormal">
@@ -10882,7 +10934,7 @@
   <dgm:whole/>
   <dgm:extLst>
     <a:ext uri="http://schemas.microsoft.com/office/drawing/2008/diagram">
-      <dsp:dataModelExt xmlns:dsp="http://schemas.microsoft.com/office/drawing/2008/diagram" relId="rId23" minVer="http://schemas.openxmlformats.org/drawingml/2006/diagram"/>
+      <dsp:dataModelExt xmlns:dsp="http://schemas.microsoft.com/office/drawing/2008/diagram" relId="rId24" minVer="http://schemas.openxmlformats.org/drawingml/2006/diagram"/>
     </a:ext>
   </dgm:extLst>
 </dgm:dataModel>
@@ -13501,7 +13553,7 @@
 </file>
 
 <file path=customXml/itemProps1.xml><?xml version="1.0" encoding="utf-8"?>
-<ds:datastoreItem xmlns:ds="http://schemas.openxmlformats.org/officeDocument/2006/customXml" ds:itemID="{B036FEDB-C201-8E41-8267-5AA1E87D1DE7}">
+<ds:datastoreItem xmlns:ds="http://schemas.openxmlformats.org/officeDocument/2006/customXml" ds:itemID="{349A9F72-875A-C64B-8122-F316DBB2E0C5}">
   <ds:schemaRefs>
     <ds:schemaRef ds:uri="http://schemas.openxmlformats.org/officeDocument/2006/bibliography"/>
   </ds:schemaRefs>

</xml_diff>